<commit_message>
Chapter titles  - modified
</commit_message>
<xml_diff>
--- a/Project description_modG_applyJ.docx
+++ b/Project description_modG_applyJ.docx
@@ -2662,14 +2662,9 @@
     </w:p>
     <w:p>
       <w:pPr>
-        <w:rPr>
-          <w:b/>
-        </w:rPr>
-      </w:pPr>
-      <w:r>
-        <w:rPr>
-          <w:b/>
-        </w:rPr>
+        <w:pStyle w:val="Heading3"/>
+      </w:pPr>
+      <w:r>
         <w:t xml:space="preserve">Measurement techniques: </w:t>
       </w:r>
     </w:p>
@@ -4066,7 +4061,7 @@
                                     </pic:cNvPicPr>
                                   </pic:nvPicPr>
                                   <pic:blipFill>
-                                    <a:blip r:embed="rId11">
+                                    <a:blip r:embed="rId10">
                                       <a:extLst>
                                         <a:ext uri="{28A0092B-C50C-407E-A947-70E740481C1C}">
                                           <a14:useLocalDpi xmlns:a14="http://schemas.microsoft.com/office/drawing/2010/main" val="0"/>
@@ -5049,7 +5044,7 @@
     </w:p>
     <w:p>
       <w:pPr>
-        <w:pStyle w:val="Heading3"/>
+        <w:pStyle w:val="Heading2"/>
         <w:numPr>
           <w:ilvl w:val="0"/>
           <w:numId w:val="1"/>
@@ -5849,349 +5844,71 @@
         <w:pStyle w:val="Heading3"/>
       </w:pPr>
     </w:p>
-    <w:p>
-      <w:pPr>
-        <w:pStyle w:val="Heading3"/>
-      </w:pPr>
-    </w:p>
-    <w:p>
-      <w:bookmarkStart w:id="5" w:name="_GoBack"/>
-      <w:bookmarkEnd w:id="5"/>
-    </w:p>
     <w:p/>
     <w:p>
       <w:pPr>
-        <w:pStyle w:val="Heading3"/>
-        <w:rPr>
-          <w:del w:id="6" w:author="Georgios KATSAROS" w:date="2016-09-13T15:03:00Z"/>
-        </w:rPr>
-      </w:pPr>
-      <w:del w:id="7" w:author="Georgios KATSAROS" w:date="2016-09-13T15:03:00Z">
-        <w:r>
-          <w:delText>Proposal objectives</w:delText>
-        </w:r>
-        <w:r>
-          <w:delText>:</w:delText>
-        </w:r>
-      </w:del>
-    </w:p>
-    <w:p>
-      <w:pPr>
-        <w:rPr>
-          <w:del w:id="8" w:author="Georgios KATSAROS" w:date="2016-09-13T15:03:00Z"/>
-        </w:rPr>
-      </w:pPr>
-      <w:del w:id="9" w:author="Georgios KATSAROS" w:date="2016-09-13T15:03:00Z">
-        <w:r>
-          <w:delText>The o</w:delText>
-        </w:r>
-        <w:r>
-          <w:delText xml:space="preserve">bjectives of this proposal are to </w:delText>
-        </w:r>
-        <w:r>
-          <w:rPr>
-            <w:b/>
-          </w:rPr>
-          <w:delText xml:space="preserve">design </w:delText>
-        </w:r>
-        <w:r>
-          <w:rPr>
-            <w:b/>
-          </w:rPr>
-          <w:delText>a</w:delText>
-        </w:r>
-        <w:r>
-          <w:delText xml:space="preserve"> </w:delText>
-        </w:r>
-        <w:r>
-          <w:rPr>
-            <w:b/>
-          </w:rPr>
-          <w:delText>fast gate reflectometry</w:delText>
-        </w:r>
-        <w:r>
-          <w:delText xml:space="preserve"> </w:delText>
-        </w:r>
-        <w:r>
-          <w:delText xml:space="preserve">system which will </w:delText>
-        </w:r>
-        <w:r>
-          <w:delText>be used in order to study</w:delText>
-        </w:r>
-        <w:r>
-          <w:delText>,</w:delText>
-        </w:r>
-        <w:r>
-          <w:delText xml:space="preserve"> </w:delText>
-        </w:r>
-        <w:r>
-          <w:delText xml:space="preserve">in </w:delText>
-        </w:r>
-        <w:r>
-          <w:delText xml:space="preserve">the </w:delText>
-        </w:r>
-        <w:r>
-          <w:delText xml:space="preserve">second part of my PhD </w:delText>
-        </w:r>
-        <w:r>
-          <w:delText>thesis</w:delText>
-        </w:r>
-        <w:r>
-          <w:delText>,</w:delText>
-        </w:r>
-        <w:r>
-          <w:delText xml:space="preserve"> </w:delText>
-        </w:r>
-        <w:r>
-          <w:delText xml:space="preserve">the </w:delText>
-        </w:r>
-        <w:r>
-          <w:delText xml:space="preserve">spin properties of the </w:delText>
-        </w:r>
-        <w:r>
-          <w:delText>Loss-DiVincenzo</w:delText>
-        </w:r>
-        <w:r>
-          <w:delText xml:space="preserve"> qubit created in</w:delText>
-        </w:r>
-        <w:r>
-          <w:delText xml:space="preserve"> </w:delText>
-        </w:r>
-        <w:r>
-          <w:delText xml:space="preserve">a </w:delText>
-        </w:r>
-        <w:r>
-          <w:delText xml:space="preserve">Ge </w:delText>
-        </w:r>
-        <w:r>
-          <w:delText>based, DQD</w:delText>
-        </w:r>
-        <w:r>
-          <w:delText xml:space="preserve">. </w:delText>
-        </w:r>
-      </w:del>
-    </w:p>
-    <w:p>
-      <w:pPr>
-        <w:rPr>
-          <w:del w:id="10" w:author="Georgios KATSAROS" w:date="2016-09-13T15:03:00Z"/>
-        </w:rPr>
-      </w:pPr>
-      <w:del w:id="11" w:author="Georgios KATSAROS" w:date="2016-09-13T15:03:00Z">
-        <w:r>
-          <w:delText xml:space="preserve">After </w:delText>
-        </w:r>
-        <w:r>
-          <w:delText xml:space="preserve">the gate reflectometry </w:delText>
-        </w:r>
-      </w:del>
-    </w:p>
-    <w:p>
-      <w:pPr>
-        <w:pStyle w:val="Heading3"/>
-        <w:rPr>
-          <w:ins w:id="12" w:author="Georgios KATSAROS" w:date="2016-09-13T17:06:00Z"/>
-        </w:rPr>
-      </w:pPr>
-      <w:ins w:id="13" w:author="Georgios KATSAROS" w:date="2016-09-13T17:06:00Z">
-        <w:r>
-          <w:t>Innovative aspects of the proposed project:</w:t>
-        </w:r>
-      </w:ins>
-    </w:p>
-    <w:p>
-      <w:pPr>
-        <w:rPr>
-          <w:ins w:id="14" w:author="Georgios KATSAROS" w:date="2016-09-13T17:06:00Z"/>
-        </w:rPr>
-      </w:pPr>
-      <w:ins w:id="15" w:author="Georgios KATSAROS" w:date="2016-09-13T17:06:00Z">
-        <w:r>
-          <w:t xml:space="preserve">There has been a huge interest in the past few years in the realization of electron Si spin qubits. In this project a hole spin qubit in a DQD formed in a Ge hut-wire will be studied. Despite the interesting electronic properties of this type of nanostructure nothing is known about the spin lifetimes of the confined holes. Due to the low hyperfine interaction and the HH character of the wavefunction very long dephasing times are actually expected [10],[21]. In addition, easy and fast spin state manipulation should be possible because of the in situ present </w:t>
-        </w:r>
-        <w:r>
-          <w:rPr>
-            <w:b/>
-          </w:rPr>
-          <w:t>large spin orbit coupling</w:t>
-        </w:r>
-        <w:r>
-          <w:t xml:space="preserve"> for holes in Ge. This will also eliminate the necessity for an oscillatory magnetic field. Such a manipulation by means of oscillatory electric fields in combination with the gate reflectometry will dramatically reduce the fabrication complexity since no extra structures (charge sensor, stripline) are required except of the already defined and necessary gates. Thus this approach has high chances of </w:t>
-        </w:r>
-        <w:r>
-          <w:rPr>
-            <w:b/>
-          </w:rPr>
-          <w:t>addressing the challenge of scalability</w:t>
-        </w:r>
-        <w:r>
-          <w:t>.</w:t>
-        </w:r>
-      </w:ins>
-    </w:p>
-    <w:p>
-      <w:pPr>
-        <w:rPr>
-          <w:ins w:id="16" w:author="Georgios KATSAROS" w:date="2016-09-13T17:06:00Z"/>
-        </w:rPr>
-      </w:pPr>
-      <w:ins w:id="17" w:author="Georgios KATSAROS" w:date="2016-09-13T17:06:00Z">
-        <w:r>
-          <w:t xml:space="preserve">Finally we aim to achieve the highest reported sensitivity in the gate reflectometry setup. The gates in our DQD system are positioned very closely to the hut-wire (less than 4nm – defined simply by the thickness of the dielectric) in which the QDs are formed. This implies </w:t>
-        </w:r>
-        <w:r>
-          <w:rPr>
-            <w:b/>
-          </w:rPr>
-          <w:t xml:space="preserve">high capacitive coupling between gate and QDs and as a consequence high speed of the gate reflectometry setup </w:t>
-        </w:r>
-        <w:r>
-          <w:t xml:space="preserve">as explained </w:t>
-        </w:r>
-      </w:ins>
-      <w:ins w:id="18" w:author="Georgios KATSAROS" w:date="2016-09-13T17:07:00Z">
-        <w:r>
-          <w:t xml:space="preserve">will be explained below. </w:t>
-        </w:r>
-      </w:ins>
-    </w:p>
-    <w:p>
-      <w:pPr>
-        <w:rPr>
-          <w:ins w:id="19" w:author="Georgios KATSAROS" w:date="2016-09-13T12:52:00Z"/>
-        </w:rPr>
-      </w:pPr>
-    </w:p>
-    <w:p>
-      <w:pPr>
-        <w:rPr>
-          <w:del w:id="20" w:author="Georgios KATSAROS" w:date="2016-09-13T12:55:00Z"/>
-        </w:rPr>
-      </w:pPr>
-      <w:ins w:id="21" w:author="Georgios KATSAROS" w:date="2016-09-13T14:54:00Z">
-        <w:r>
-          <w:t>3.</w:t>
-        </w:r>
-      </w:ins>
-      <w:ins w:id="22" w:author="Georgios KATSAROS" w:date="2016-09-13T12:52:00Z">
-        <w:r>
-          <w:t xml:space="preserve">Preliminary results: </w:t>
-        </w:r>
-      </w:ins>
-    </w:p>
-    <w:p>
-      <w:pPr>
-        <w:rPr>
-          <w:del w:id="23" w:author="Georgios KATSAROS" w:date="2016-09-13T12:55:00Z"/>
-        </w:rPr>
-        <w:pPrChange w:id="24" w:author="Georgios KATSAROS" w:date="2016-09-13T12:55:00Z">
-          <w:pPr>
-            <w:pStyle w:val="Heading3"/>
-          </w:pPr>
-        </w:pPrChange>
-      </w:pPr>
-    </w:p>
-    <w:p>
-      <w:pPr>
-        <w:pStyle w:val="Heading3"/>
-        <w:rPr>
-          <w:del w:id="25" w:author="Georgios KATSAROS" w:date="2016-09-13T12:55:00Z"/>
-          <w:rFonts w:asciiTheme="minorHAnsi" w:eastAsiaTheme="minorHAnsi" w:hAnsiTheme="minorHAnsi" w:cstheme="minorBidi"/>
-          <w:color w:val="auto"/>
-          <w:sz w:val="22"/>
-          <w:szCs w:val="22"/>
-        </w:rPr>
-      </w:pPr>
-    </w:p>
-    <w:p>
-      <w:pPr>
-        <w:pStyle w:val="Heading3"/>
-        <w:rPr>
-          <w:del w:id="26" w:author="Georgios KATSAROS" w:date="2016-09-13T12:53:00Z"/>
-        </w:rPr>
-      </w:pPr>
-      <w:del w:id="27" w:author="Georgios KATSAROS" w:date="2016-09-13T12:53:00Z">
-        <w:r>
-          <w:delText>Work</w:delText>
-        </w:r>
-        <w:r>
-          <w:delText xml:space="preserve"> schedule:</w:delText>
-        </w:r>
-      </w:del>
-    </w:p>
-    <w:p>
-      <w:pPr>
-        <w:pStyle w:val="Heading3"/>
-        <w:rPr>
-          <w:del w:id="28" w:author="Georgios KATSAROS" w:date="2016-09-13T15:19:00Z"/>
-        </w:rPr>
-        <w:pPrChange w:id="29" w:author="Georgios KATSAROS" w:date="2016-09-13T12:56:00Z">
-          <w:pPr>
-            <w:pStyle w:val="Heading4"/>
-          </w:pPr>
-        </w:pPrChange>
-      </w:pPr>
-      <w:del w:id="30" w:author="Georgios KATSAROS" w:date="2016-09-13T15:19:00Z">
-        <w:r>
-          <w:delText>I</w:delText>
-        </w:r>
-        <w:r>
-          <w:delText>nitial version of reflectometry setup: sample holder, readout circuit, instrumentation setup</w:delText>
-        </w:r>
-      </w:del>
-    </w:p>
-    <w:p>
-      <w:pPr>
-        <w:rPr>
-          <w:del w:id="31" w:author="Georgios KATSAROS" w:date="2016-09-13T15:19:00Z"/>
-          <w:b/>
-        </w:rPr>
-      </w:pPr>
-      <w:del w:id="32" w:author="Georgios KATSAROS" w:date="2016-09-13T15:19:00Z">
-        <w:r>
-          <w:rPr>
-            <w:b/>
-          </w:rPr>
-          <w:delText>S</w:delText>
-        </w:r>
-        <w:r>
-          <w:rPr>
-            <w:b/>
-          </w:rPr>
-          <w:delText>ample holder</w:delText>
-        </w:r>
-      </w:del>
-    </w:p>
-    <w:p>
-      <w:del w:id="33" w:author="Georgios KATSAROS" w:date="2016-09-13T12:54:00Z">
-        <w:r>
-          <w:delText>In order to tune the gate reflectometry system</w:delText>
-        </w:r>
-        <w:r>
-          <w:delText>,</w:delText>
-        </w:r>
-        <w:r>
-          <w:delText xml:space="preserve"> measurements will be initially performed at</w:delText>
-        </w:r>
-        <w:r>
-          <w:delText xml:space="preserve"> </w:delText>
-        </w:r>
-        <w:r>
-          <w:delText>4</w:delText>
-        </w:r>
-        <w:r>
-          <w:delText>K</w:delText>
-        </w:r>
-        <w:r>
-          <w:delText xml:space="preserve">, </w:delText>
-        </w:r>
-        <w:r>
-          <w:delText>by using a single QD device as SHT</w:delText>
-        </w:r>
-        <w:r>
-          <w:delText xml:space="preserve">. </w:delText>
-        </w:r>
-      </w:del>
+        <w:pStyle w:val="Heading2"/>
+        <w:numPr>
+          <w:ilvl w:val="0"/>
+          <w:numId w:val="1"/>
+        </w:numPr>
+      </w:pPr>
+      <w:r>
+        <w:lastRenderedPageBreak/>
+        <w:t>Innovative aspects of the proposed project:</w:t>
+      </w:r>
+    </w:p>
+    <w:p>
+      <w:r>
+        <w:t xml:space="preserve">There has been a huge interest in the past few years in the realization of electron Si spin qubits. In this project a hole spin qubit in a DQD formed in a Ge hut-wire will be studied. Despite the interesting electronic properties of this type of nanostructure nothing is known about the spin lifetimes of the confined holes. Due to the low hyperfine interaction and the HH character of the wavefunction very long dephasing times are actually expected [10],[21]. In addition, easy and fast spin state manipulation should be possible because of the in situ present </w:t>
+      </w:r>
+      <w:r>
+        <w:rPr>
+          <w:b/>
+        </w:rPr>
+        <w:t>large spin orbit coupling</w:t>
+      </w:r>
+      <w:r>
+        <w:t xml:space="preserve"> for holes in Ge. This will also eliminate the necessity for an oscillatory magnetic field. Such a manipulation by means of oscillatory electric fields in combination with the gate reflectometry will dramatically reduce the fabrication complexity since no extra structures (charge sensor, stripline) are required except of the already defined and necessary gates. Thus this approach has high chances of </w:t>
+      </w:r>
+      <w:r>
+        <w:rPr>
+          <w:b/>
+        </w:rPr>
+        <w:t>addressing the challenge of scalability</w:t>
+      </w:r>
+      <w:r>
+        <w:t>.</w:t>
+      </w:r>
+    </w:p>
+    <w:p>
+      <w:r>
+        <w:t xml:space="preserve">Finally we aim to achieve the highest reported sensitivity in the gate reflectometry setup. The gates in our DQD system are positioned very closely to the hut-wire (less than 4nm – defined simply by the thickness of the dielectric) in which the QDs are formed. This implies </w:t>
+      </w:r>
+      <w:r>
+        <w:rPr>
+          <w:b/>
+        </w:rPr>
+        <w:t xml:space="preserve">high capacitive coupling between gate and QDs and as a consequence high speed of the gate reflectometry setup </w:t>
+      </w:r>
+      <w:r>
+        <w:t xml:space="preserve">as explained will be explained below. </w:t>
+      </w:r>
+    </w:p>
+    <w:p/>
+    <w:p>
+      <w:pPr>
+        <w:pStyle w:val="Heading2"/>
+        <w:numPr>
+          <w:ilvl w:val="0"/>
+          <w:numId w:val="1"/>
+        </w:numPr>
+      </w:pPr>
+      <w:r>
+        <w:t xml:space="preserve">Preliminary results: </w:t>
+      </w:r>
+    </w:p>
+    <w:p>
       <w:r>
         <w:t xml:space="preserve">During the first year of my PhD I have already prepared a 4K dip stick </w:t>
       </w:r>
@@ -6202,21 +5919,7 @@
         <w:t xml:space="preserve">) </w:t>
       </w:r>
       <w:r>
-        <w:t xml:space="preserve">for </w:t>
-      </w:r>
-      <w:del w:id="34" w:author="Georgios KATSAROS" w:date="2016-09-13T12:54:00Z">
-        <w:r>
-          <w:delText>such</w:delText>
-        </w:r>
-        <w:r>
-          <w:delText xml:space="preserve"> a</w:delText>
-        </w:r>
-        <w:r>
-          <w:delText xml:space="preserve"> </w:delText>
-        </w:r>
-      </w:del>
-      <w:r>
-        <w:t>reflectometry measurements</w:t>
+        <w:t>for reflectometry measurements</w:t>
       </w:r>
       <w:r>
         <w:t>.</w:t>
@@ -6428,7 +6131,7 @@
                     </pic:cNvPicPr>
                   </pic:nvPicPr>
                   <pic:blipFill>
-                    <a:blip r:embed="rId12" cstate="print">
+                    <a:blip r:embed="rId11" cstate="print">
                       <a:extLst>
                         <a:ext uri="{28A0092B-C50C-407E-A947-70E740481C1C}">
                           <a14:useLocalDpi xmlns:a14="http://schemas.microsoft.com/office/drawing/2010/main" val="0"/>
@@ -6490,7 +6193,7 @@
                     </pic:cNvPicPr>
                   </pic:nvPicPr>
                   <pic:blipFill>
-                    <a:blip r:embed="rId13" cstate="print">
+                    <a:blip r:embed="rId12" cstate="print">
                       <a:extLst>
                         <a:ext uri="{28A0092B-C50C-407E-A947-70E740481C1C}">
                           <a14:useLocalDpi xmlns:a14="http://schemas.microsoft.com/office/drawing/2010/main" val="0"/>
@@ -6705,7 +6408,7 @@
                     </pic:cNvPicPr>
                   </pic:nvPicPr>
                   <pic:blipFill>
-                    <a:blip r:embed="rId14" cstate="print">
+                    <a:blip r:embed="rId13" cstate="print">
                       <a:extLst>
                         <a:ext uri="{28A0092B-C50C-407E-A947-70E740481C1C}">
                           <a14:useLocalDpi xmlns:a14="http://schemas.microsoft.com/office/drawing/2010/main" val="0"/>
@@ -6775,7 +6478,7 @@
                     </pic:cNvPicPr>
                   </pic:nvPicPr>
                   <pic:blipFill>
-                    <a:blip r:embed="rId15" cstate="print">
+                    <a:blip r:embed="rId14" cstate="print">
                       <a:extLst>
                         <a:ext uri="{28A0092B-C50C-407E-A947-70E740481C1C}">
                           <a14:useLocalDpi xmlns:a14="http://schemas.microsoft.com/office/drawing/2010/main" val="0"/>
@@ -6855,11 +6558,11 @@
     <w:p>
       <w:pPr>
         <w:rPr>
-          <w:del w:id="35" w:author="Georgios KATSAROS" w:date="2016-09-13T15:19:00Z"/>
-          <w:b/>
-        </w:rPr>
-      </w:pPr>
-      <w:del w:id="36" w:author="Georgios KATSAROS" w:date="2016-09-13T15:19:00Z">
+          <w:del w:id="5" w:author="Georgios KATSAROS" w:date="2016-09-13T15:19:00Z"/>
+          <w:b/>
+        </w:rPr>
+      </w:pPr>
+      <w:del w:id="6" w:author="Georgios KATSAROS" w:date="2016-09-13T15:19:00Z">
         <w:r>
           <w:rPr>
             <w:b/>
@@ -7202,11 +6905,11 @@
     <w:p>
       <w:pPr>
         <w:rPr>
-          <w:del w:id="37" w:author="Georgios KATSAROS" w:date="2016-09-13T15:19:00Z"/>
-          <w:b/>
-        </w:rPr>
-      </w:pPr>
-      <w:del w:id="38" w:author="Georgios KATSAROS" w:date="2016-09-13T15:19:00Z">
+          <w:del w:id="7" w:author="Georgios KATSAROS" w:date="2016-09-13T15:19:00Z"/>
+          <w:b/>
+        </w:rPr>
+      </w:pPr>
+      <w:del w:id="8" w:author="Georgios KATSAROS" w:date="2016-09-13T15:19:00Z">
         <w:r>
           <w:rPr>
             <w:b/>
@@ -7253,7 +6956,7 @@
                     </pic:cNvPicPr>
                   </pic:nvPicPr>
                   <pic:blipFill>
-                    <a:blip r:embed="rId16">
+                    <a:blip r:embed="rId15">
                       <a:extLst>
                         <a:ext uri="{28A0092B-C50C-407E-A947-70E740481C1C}">
                           <a14:useLocalDpi xmlns:a14="http://schemas.microsoft.com/office/drawing/2010/main" val="0"/>
@@ -7458,19 +7161,12 @@
     </w:p>
     <w:p>
       <w:pPr>
-        <w:pStyle w:val="Heading4"/>
-      </w:pPr>
-      <w:ins w:id="39" w:author="Georgios KATSAROS" w:date="2016-09-13T12:55:00Z">
-        <w:r>
-          <w:lastRenderedPageBreak/>
-          <w:t>Low temperature electronic transport measurements</w:t>
-        </w:r>
-      </w:ins>
-      <w:del w:id="40" w:author="Georgios KATSAROS" w:date="2016-09-13T12:55:00Z">
-        <w:r>
-          <w:delText>Germanium nanowire based, hole spin single QD tuning and characterization</w:delText>
-        </w:r>
-      </w:del>
+        <w:pStyle w:val="Heading3"/>
+      </w:pPr>
+      <w:r>
+        <w:lastRenderedPageBreak/>
+        <w:t>Low temperature electronic transport measurements</w:t>
+      </w:r>
       <w:r>
         <w:t xml:space="preserve"> with the initial version reflectometry setup </w:t>
       </w:r>
@@ -7568,7 +7264,7 @@
                     </pic:cNvPicPr>
                   </pic:nvPicPr>
                   <pic:blipFill>
-                    <a:blip r:embed="rId17">
+                    <a:blip r:embed="rId16">
                       <a:extLst>
                         <a:ext uri="{28A0092B-C50C-407E-A947-70E740481C1C}">
                           <a14:useLocalDpi xmlns:a14="http://schemas.microsoft.com/office/drawing/2010/main" val="0"/>
@@ -7632,7 +7328,7 @@
                     </pic:cNvPicPr>
                   </pic:nvPicPr>
                   <pic:blipFill>
-                    <a:blip r:embed="rId18" cstate="print">
+                    <a:blip r:embed="rId17" cstate="print">
                       <a:extLst>
                         <a:ext uri="{28A0092B-C50C-407E-A947-70E740481C1C}">
                           <a14:useLocalDpi xmlns:a14="http://schemas.microsoft.com/office/drawing/2010/main" val="0"/>
@@ -7856,61 +7552,41 @@
         <w:t xml:space="preserve">  </w:t>
       </w:r>
     </w:p>
+    <w:p/>
+    <w:p>
+      <w:pPr>
+        <w:pStyle w:val="Heading2"/>
+        <w:numPr>
+          <w:ilvl w:val="0"/>
+          <w:numId w:val="1"/>
+        </w:numPr>
+      </w:pPr>
+      <w:r>
+        <w:t>Work</w:t>
+      </w:r>
+      <w:r>
+        <w:t>ing</w:t>
+      </w:r>
+      <w:r>
+        <w:t xml:space="preserve"> </w:t>
+      </w:r>
+      <w:r>
+        <w:t>plan</w:t>
+      </w:r>
+      <w:r>
+        <w:t>:</w:t>
+      </w:r>
+    </w:p>
+    <w:p>
+      <w:pPr>
+        <w:rPr>
+          <w:del w:id="9" w:author="Georgios KATSAROS" w:date="2016-09-13T12:53:00Z"/>
+        </w:rPr>
+      </w:pPr>
+    </w:p>
     <w:p>
       <w:pPr>
         <w:pStyle w:val="Heading3"/>
-        <w:rPr>
-          <w:ins w:id="41" w:author="Georgios KATSAROS" w:date="2016-09-13T12:53:00Z"/>
-        </w:rPr>
-      </w:pPr>
-      <w:ins w:id="42" w:author="Georgios KATSAROS" w:date="2016-09-13T14:54:00Z">
-        <w:r>
-          <w:t>4.</w:t>
-        </w:r>
-      </w:ins>
-      <w:ins w:id="43" w:author="Georgios KATSAROS" w:date="2016-09-13T12:53:00Z">
-        <w:r>
-          <w:t>Work</w:t>
-        </w:r>
-      </w:ins>
-      <w:ins w:id="44" w:author="Georgios KATSAROS" w:date="2016-09-13T15:10:00Z">
-        <w:r>
-          <w:t>ing</w:t>
-        </w:r>
-      </w:ins>
-      <w:ins w:id="45" w:author="Georgios KATSAROS" w:date="2016-09-13T12:53:00Z">
-        <w:r>
-          <w:t xml:space="preserve"> </w:t>
-        </w:r>
-      </w:ins>
-      <w:ins w:id="46" w:author="Georgios KATSAROS" w:date="2016-09-13T12:58:00Z">
-        <w:r>
-          <w:t>plan</w:t>
-        </w:r>
-      </w:ins>
-      <w:ins w:id="47" w:author="Georgios KATSAROS" w:date="2016-09-13T12:53:00Z">
-        <w:r>
-          <w:t>:</w:t>
-        </w:r>
-      </w:ins>
-    </w:p>
-    <w:p>
-      <w:pPr>
-        <w:rPr>
-          <w:del w:id="48" w:author="Georgios KATSAROS" w:date="2016-09-13T12:53:00Z"/>
-        </w:rPr>
-      </w:pPr>
-    </w:p>
-    <w:p>
-      <w:pPr>
-        <w:rPr>
-          <w:del w:id="49" w:author="Georgios KATSAROS" w:date="2016-09-13T12:53:00Z"/>
-        </w:rPr>
-      </w:pPr>
-    </w:p>
-    <w:p>
-      <w:pPr>
-        <w:pStyle w:val="Heading4"/>
       </w:pPr>
       <w:r>
         <w:t xml:space="preserve">Second generation of the reflectometry setup  </w:t>
@@ -7994,7 +7670,7 @@
       <w:r>
         <w:t xml:space="preserve"> conducted using the QTLab measurement application developed in Python initially by the Delft Quantum Transport (QT) laboratory. We modified it according to our needs. All the codes can be found on the GitHub: </w:t>
       </w:r>
-      <w:hyperlink r:id="rId19" w:history="1">
+      <w:hyperlink r:id="rId18" w:history="1">
         <w:r>
           <w:rPr>
             <w:rStyle w:val="Hyperlink"/>
@@ -8013,18 +7689,11 @@
     </w:p>
     <w:p>
       <w:pPr>
-        <w:pStyle w:val="Heading4"/>
-      </w:pPr>
-      <w:del w:id="50" w:author="Georgios KATSAROS" w:date="2016-09-13T15:11:00Z">
-        <w:r>
-          <w:delText>Moving towards gate</w:delText>
-        </w:r>
-      </w:del>
-      <w:ins w:id="51" w:author="Georgios KATSAROS" w:date="2016-09-13T15:11:00Z">
-        <w:r>
-          <w:t>Gate</w:t>
-        </w:r>
-      </w:ins>
+        <w:pStyle w:val="Heading3"/>
+      </w:pPr>
+      <w:r>
+        <w:t>Gate</w:t>
+      </w:r>
       <w:r>
         <w:t xml:space="preserve"> reflectometry </w:t>
       </w:r>
@@ -8058,7 +7727,7 @@
                     </pic:cNvPicPr>
                   </pic:nvPicPr>
                   <pic:blipFill>
-                    <a:blip r:embed="rId20">
+                    <a:blip r:embed="rId19">
                       <a:extLst>
                         <a:ext uri="{28A0092B-C50C-407E-A947-70E740481C1C}">
                           <a14:useLocalDpi xmlns:a14="http://schemas.microsoft.com/office/drawing/2010/main" val="0"/>
@@ -8891,6 +8560,17 @@
     </w:p>
     <w:p>
       <w:pPr>
+        <w:pStyle w:val="Heading3"/>
+      </w:pPr>
+      <w:r>
+        <w:t>Optimiz</w:t>
+      </w:r>
+      <w:r>
+        <w:t>ation</w:t>
+      </w:r>
+    </w:p>
+    <w:p>
+      <w:pPr>
         <w:rPr>
           <w:rFonts w:asciiTheme="majorHAnsi" w:eastAsiaTheme="majorEastAsia" w:hAnsiTheme="majorHAnsi" w:cstheme="majorBidi"/>
           <w:i/>
@@ -8899,47 +8579,6 @@
         </w:rPr>
       </w:pPr>
       <w:r>
-        <w:rPr>
-          <w:rFonts w:asciiTheme="majorHAnsi" w:eastAsiaTheme="majorEastAsia" w:hAnsiTheme="majorHAnsi" w:cstheme="majorBidi"/>
-          <w:i/>
-          <w:iCs/>
-          <w:color w:val="2E74B5" w:themeColor="accent1" w:themeShade="BF"/>
-        </w:rPr>
-        <w:t>Optimiz</w:t>
-      </w:r>
-      <w:ins w:id="52" w:author="Georgios KATSAROS" w:date="2016-09-13T15:11:00Z">
-        <w:r>
-          <w:rPr>
-            <w:rFonts w:asciiTheme="majorHAnsi" w:eastAsiaTheme="majorEastAsia" w:hAnsiTheme="majorHAnsi" w:cstheme="majorBidi"/>
-            <w:i/>
-            <w:iCs/>
-            <w:color w:val="2E74B5" w:themeColor="accent1" w:themeShade="BF"/>
-          </w:rPr>
-          <w:t>ation</w:t>
-        </w:r>
-      </w:ins>
-      <w:del w:id="53" w:author="Georgios KATSAROS" w:date="2016-09-13T15:11:00Z">
-        <w:r>
-          <w:rPr>
-            <w:rFonts w:asciiTheme="majorHAnsi" w:eastAsiaTheme="majorEastAsia" w:hAnsiTheme="majorHAnsi" w:cstheme="majorBidi"/>
-            <w:i/>
-            <w:iCs/>
-            <w:color w:val="2E74B5" w:themeColor="accent1" w:themeShade="BF"/>
-          </w:rPr>
-          <w:delText>ing the gate reflectometry</w:delText>
-        </w:r>
-      </w:del>
-    </w:p>
-    <w:p>
-      <w:pPr>
-        <w:rPr>
-          <w:rFonts w:asciiTheme="majorHAnsi" w:eastAsiaTheme="majorEastAsia" w:hAnsiTheme="majorHAnsi" w:cstheme="majorBidi"/>
-          <w:i/>
-          <w:iCs/>
-          <w:color w:val="2E74B5" w:themeColor="accent1" w:themeShade="BF"/>
-        </w:rPr>
-      </w:pPr>
-      <w:r>
         <w:t>From the equation for ∆</w:t>
       </w:r>
       <w:r>
@@ -9084,24 +8723,24 @@
         <w:rPr>
           <w:i/>
           <w:u w:val="single"/>
-          <w:rPrChange w:id="54" w:author="Georgios KATSAROS" w:date="2016-09-13T17:18:00Z">
+          <w:rPrChange w:id="10" w:author="Georgios KATSAROS" w:date="2016-09-13T17:18:00Z">
             <w:rPr/>
           </w:rPrChange>
         </w:rPr>
       </w:pPr>
-      <w:ins w:id="55" w:author="Georgios KATSAROS" w:date="2016-09-13T17:17:00Z">
+      <w:ins w:id="11" w:author="Georgios KATSAROS" w:date="2016-09-13T17:17:00Z">
         <w:r>
           <w:rPr>
             <w:i/>
             <w:u w:val="single"/>
-            <w:rPrChange w:id="56" w:author="Georgios KATSAROS" w:date="2016-09-13T17:18:00Z">
+            <w:rPrChange w:id="12" w:author="Georgios KATSAROS" w:date="2016-09-13T17:18:00Z">
               <w:rPr/>
             </w:rPrChange>
           </w:rPr>
           <w:t>Since I have already obtained quite some experience with reflectometry setups I expect that it will be feasible to realize a state of the art gate reflectometry setup within one year.</w:t>
         </w:r>
       </w:ins>
-      <w:ins w:id="57" w:author="Georgios KATSAROS" w:date="2016-09-13T17:18:00Z">
+      <w:ins w:id="13" w:author="Georgios KATSAROS" w:date="2016-09-13T17:18:00Z">
         <w:r>
           <w:rPr>
             <w:i/>
@@ -9119,6 +8758,9 @@
       <w:r>
         <w:rPr>
           <w:rStyle w:val="Heading4Char"/>
+          <w:i w:val="0"/>
+          <w:iCs w:val="0"/>
+          <w:color w:val="1F4D78" w:themeColor="accent1" w:themeShade="7F"/>
         </w:rPr>
         <w:t>Spin dynamics experiments</w:t>
       </w:r>
@@ -9240,7 +8882,7 @@
                     </pic:cNvPicPr>
                   </pic:nvPicPr>
                   <pic:blipFill>
-                    <a:blip r:embed="rId21">
+                    <a:blip r:embed="rId20">
                       <a:extLst>
                         <a:ext uri="{28A0092B-C50C-407E-A947-70E740481C1C}">
                           <a14:useLocalDpi xmlns:a14="http://schemas.microsoft.com/office/drawing/2010/main" val="0"/>
@@ -9390,7 +9032,7 @@
     <w:p/>
     <w:p>
       <w:pPr>
-        <w:pStyle w:val="Heading5"/>
+        <w:pStyle w:val="Heading4"/>
       </w:pPr>
       <w:r>
         <w:t>Measuring the spin relaxation time T</w:t>
@@ -9598,53 +9240,53 @@
         <w:rPr>
           <w:i/>
           <w:u w:val="single"/>
-          <w:rPrChange w:id="58" w:author="Georgios KATSAROS" w:date="2016-09-13T17:21:00Z">
+          <w:rPrChange w:id="14" w:author="Georgios KATSAROS" w:date="2016-09-13T17:21:00Z">
             <w:rPr/>
           </w:rPrChange>
         </w:rPr>
       </w:pPr>
-      <w:ins w:id="59" w:author="Georgios KATSAROS" w:date="2016-09-13T17:19:00Z">
+      <w:ins w:id="15" w:author="Georgios KATSAROS" w:date="2016-09-13T17:19:00Z">
         <w:r>
           <w:rPr>
             <w:i/>
             <w:u w:val="single"/>
-            <w:rPrChange w:id="60" w:author="Georgios KATSAROS" w:date="2016-09-13T17:21:00Z">
+            <w:rPrChange w:id="16" w:author="Georgios KATSAROS" w:date="2016-09-13T17:21:00Z">
               <w:rPr/>
             </w:rPrChange>
           </w:rPr>
           <w:t>The samples needed for performing the T1 experiments are already existing in the group. Hannes Watzinger, as well PhD student in the group</w:t>
         </w:r>
       </w:ins>
-      <w:ins w:id="61" w:author="Georgios KATSAROS" w:date="2016-09-13T17:20:00Z">
+      <w:ins w:id="17" w:author="Georgios KATSAROS" w:date="2016-09-13T17:20:00Z">
         <w:r>
           <w:rPr>
             <w:i/>
             <w:u w:val="single"/>
-            <w:rPrChange w:id="62" w:author="Georgios KATSAROS" w:date="2016-09-13T17:21:00Z">
+            <w:rPrChange w:id="18" w:author="Georgios KATSAROS" w:date="2016-09-13T17:21:00Z">
               <w:rPr/>
             </w:rPrChange>
           </w:rPr>
           <w:t>,</w:t>
         </w:r>
       </w:ins>
-      <w:ins w:id="63" w:author="Georgios KATSAROS" w:date="2016-09-13T17:19:00Z">
+      <w:ins w:id="19" w:author="Georgios KATSAROS" w:date="2016-09-13T17:19:00Z">
         <w:r>
           <w:rPr>
             <w:i/>
             <w:u w:val="single"/>
-            <w:rPrChange w:id="64" w:author="Georgios KATSAROS" w:date="2016-09-13T17:21:00Z">
+            <w:rPrChange w:id="20" w:author="Georgios KATSAROS" w:date="2016-09-13T17:21:00Z">
               <w:rPr/>
             </w:rPrChange>
           </w:rPr>
           <w:t xml:space="preserve"> is currently </w:t>
         </w:r>
       </w:ins>
-      <w:ins w:id="65" w:author="Georgios KATSAROS" w:date="2016-09-13T17:20:00Z">
+      <w:ins w:id="21" w:author="Georgios KATSAROS" w:date="2016-09-13T17:20:00Z">
         <w:r>
           <w:rPr>
             <w:i/>
             <w:u w:val="single"/>
-            <w:rPrChange w:id="66" w:author="Georgios KATSAROS" w:date="2016-09-13T17:21:00Z">
+            <w:rPrChange w:id="22" w:author="Georgios KATSAROS" w:date="2016-09-13T17:21:00Z">
               <w:rPr/>
             </w:rPrChange>
           </w:rPr>
@@ -9659,41 +9301,36 @@
     <w:p/>
     <w:p>
       <w:pPr>
-        <w:pStyle w:val="Heading6"/>
-        <w:rPr>
-          <w:ins w:id="67" w:author="Georgios KATSAROS" w:date="2016-09-13T15:13:00Z"/>
-        </w:rPr>
-      </w:pPr>
-      <w:ins w:id="68" w:author="Georgios KATSAROS" w:date="2016-09-13T15:13:00Z">
-        <w:r>
-          <w:lastRenderedPageBreak/>
-          <w:t>Measuring the spin dephasing time T</w:t>
-        </w:r>
-        <w:r>
-          <w:rPr>
-            <w:vertAlign w:val="subscript"/>
-          </w:rPr>
-          <w:t>2</w:t>
-        </w:r>
-        <w:r>
-          <w:rPr>
-            <w:vertAlign w:val="superscript"/>
-          </w:rPr>
-          <w:t>*</w:t>
-        </w:r>
-        <w:r>
-          <w:t xml:space="preserve">  </w:t>
-        </w:r>
-      </w:ins>
+        <w:pStyle w:val="Heading4"/>
+      </w:pPr>
+      <w:r>
+        <w:lastRenderedPageBreak/>
+        <w:t>Measuring the spin dephasing time T</w:t>
+      </w:r>
+      <w:r>
+        <w:rPr>
+          <w:vertAlign w:val="subscript"/>
+        </w:rPr>
+        <w:t>2</w:t>
+      </w:r>
+      <w:r>
+        <w:rPr>
+          <w:vertAlign w:val="superscript"/>
+        </w:rPr>
+        <w:t>*</w:t>
+      </w:r>
+      <w:r>
+        <w:t xml:space="preserve">  </w:t>
+      </w:r>
     </w:p>
     <w:p>
       <w:pPr>
         <w:pStyle w:val="Heading5"/>
         <w:rPr>
-          <w:del w:id="69" w:author="Georgios KATSAROS" w:date="2016-09-13T15:13:00Z"/>
-        </w:rPr>
-      </w:pPr>
-      <w:del w:id="70" w:author="Georgios KATSAROS" w:date="2016-09-13T15:13:00Z">
+          <w:del w:id="23" w:author="Georgios KATSAROS" w:date="2016-09-13T15:13:00Z"/>
+        </w:rPr>
+      </w:pPr>
+      <w:del w:id="24" w:author="Georgios KATSAROS" w:date="2016-09-13T15:13:00Z">
         <w:r>
           <w:delText>Spin manipulation measurements</w:delText>
         </w:r>
@@ -9741,7 +9378,7 @@
                     </pic:cNvPicPr>
                   </pic:nvPicPr>
                   <pic:blipFill>
-                    <a:blip r:embed="rId22" cstate="print">
+                    <a:blip r:embed="rId21" cstate="print">
                       <a:extLst>
                         <a:ext uri="{28A0092B-C50C-407E-A947-70E740481C1C}">
                           <a14:useLocalDpi xmlns:a14="http://schemas.microsoft.com/office/drawing/2010/main" val="0"/>
@@ -10093,10 +9730,10 @@
       <w:pPr>
         <w:pStyle w:val="Heading6"/>
         <w:rPr>
-          <w:del w:id="71" w:author="Georgios KATSAROS" w:date="2016-09-13T15:13:00Z"/>
-        </w:rPr>
-      </w:pPr>
-      <w:del w:id="72" w:author="Georgios KATSAROS" w:date="2016-09-13T15:13:00Z">
+          <w:del w:id="25" w:author="Georgios KATSAROS" w:date="2016-09-13T15:13:00Z"/>
+        </w:rPr>
+      </w:pPr>
+      <w:del w:id="26" w:author="Georgios KATSAROS" w:date="2016-09-13T15:13:00Z">
         <w:r>
           <w:delText>Measuring the spin dephasing time T</w:delText>
         </w:r>
@@ -10237,7 +9874,7 @@
     <w:p>
       <w:pPr>
         <w:rPr>
-          <w:ins w:id="73" w:author="Georgios KATSAROS" w:date="2016-09-13T17:22:00Z"/>
+          <w:ins w:id="27" w:author="Georgios KATSAROS" w:date="2016-09-13T17:22:00Z"/>
         </w:rPr>
       </w:pPr>
       <w:r>
@@ -10327,41 +9964,41 @@
         <w:rPr>
           <w:i/>
           <w:u w:val="single"/>
-          <w:rPrChange w:id="74" w:author="Georgios KATSAROS" w:date="2016-09-13T17:33:00Z">
+          <w:rPrChange w:id="28" w:author="Georgios KATSAROS" w:date="2016-09-13T17:33:00Z">
             <w:rPr/>
           </w:rPrChange>
         </w:rPr>
       </w:pPr>
-      <w:ins w:id="75" w:author="Georgios KATSAROS" w:date="2016-09-13T17:22:00Z">
+      <w:ins w:id="29" w:author="Georgios KATSAROS" w:date="2016-09-13T17:22:00Z">
         <w:r>
           <w:rPr>
             <w:i/>
             <w:u w:val="single"/>
-            <w:rPrChange w:id="76" w:author="Georgios KATSAROS" w:date="2016-09-13T17:33:00Z">
+            <w:rPrChange w:id="30" w:author="Georgios KATSAROS" w:date="2016-09-13T17:33:00Z">
               <w:rPr/>
             </w:rPrChange>
           </w:rPr>
           <w:t xml:space="preserve">I anticipate that I will need one year </w:t>
         </w:r>
       </w:ins>
-      <w:ins w:id="77" w:author="Georgios KATSAROS" w:date="2016-09-13T17:23:00Z">
+      <w:ins w:id="31" w:author="Georgios KATSAROS" w:date="2016-09-13T17:23:00Z">
         <w:r>
           <w:rPr>
             <w:i/>
             <w:u w:val="single"/>
-            <w:rPrChange w:id="78" w:author="Georgios KATSAROS" w:date="2016-09-13T17:33:00Z">
+            <w:rPrChange w:id="32" w:author="Georgios KATSAROS" w:date="2016-09-13T17:33:00Z">
               <w:rPr/>
             </w:rPrChange>
           </w:rPr>
           <w:t>f</w:t>
         </w:r>
       </w:ins>
-      <w:ins w:id="79" w:author="Georgios KATSAROS" w:date="2016-09-13T17:22:00Z">
+      <w:ins w:id="33" w:author="Georgios KATSAROS" w:date="2016-09-13T17:22:00Z">
         <w:r>
           <w:rPr>
             <w:i/>
             <w:u w:val="single"/>
-            <w:rPrChange w:id="80" w:author="Georgios KATSAROS" w:date="2016-09-13T17:33:00Z">
+            <w:rPrChange w:id="34" w:author="Georgios KATSAROS" w:date="2016-09-13T17:33:00Z">
               <w:rPr/>
             </w:rPrChange>
           </w:rPr>
@@ -10372,7 +10009,7 @@
             <w:i/>
             <w:u w:val="single"/>
             <w:vertAlign w:val="subscript"/>
-            <w:rPrChange w:id="81" w:author="Georgios KATSAROS" w:date="2016-09-13T17:33:00Z">
+            <w:rPrChange w:id="35" w:author="Georgios KATSAROS" w:date="2016-09-13T17:33:00Z">
               <w:rPr>
                 <w:vertAlign w:val="subscript"/>
               </w:rPr>
@@ -10385,7 +10022,7 @@
             <w:i/>
             <w:u w:val="single"/>
             <w:vertAlign w:val="superscript"/>
-            <w:rPrChange w:id="82" w:author="Georgios KATSAROS" w:date="2016-09-13T17:33:00Z">
+            <w:rPrChange w:id="36" w:author="Georgios KATSAROS" w:date="2016-09-13T17:33:00Z">
               <w:rPr>
                 <w:vertAlign w:val="superscript"/>
               </w:rPr>
@@ -10397,91 +10034,91 @@
           <w:rPr>
             <w:i/>
             <w:u w:val="single"/>
-            <w:rPrChange w:id="83" w:author="Georgios KATSAROS" w:date="2016-09-13T17:33:00Z">
+            <w:rPrChange w:id="37" w:author="Georgios KATSAROS" w:date="2016-09-13T17:33:00Z">
               <w:rPr/>
             </w:rPrChange>
           </w:rPr>
           <w:t xml:space="preserve"> </w:t>
         </w:r>
       </w:ins>
-      <w:ins w:id="84" w:author="Georgios KATSAROS" w:date="2016-09-13T17:23:00Z">
+      <w:ins w:id="38" w:author="Georgios KATSAROS" w:date="2016-09-13T17:23:00Z">
         <w:r>
           <w:rPr>
             <w:i/>
             <w:u w:val="single"/>
-            <w:rPrChange w:id="85" w:author="Georgios KATSAROS" w:date="2016-09-13T17:33:00Z">
+            <w:rPrChange w:id="39" w:author="Georgios KATSAROS" w:date="2016-09-13T17:33:00Z">
               <w:rPr/>
             </w:rPrChange>
           </w:rPr>
           <w:t xml:space="preserve">in our qubit. For such an experiment on needs additionally an RF source, one needs to synchronize the AWG with the RF source and </w:t>
         </w:r>
       </w:ins>
-      <w:ins w:id="86" w:author="Georgios KATSAROS" w:date="2016-09-13T17:28:00Z">
+      <w:ins w:id="40" w:author="Georgios KATSAROS" w:date="2016-09-13T17:28:00Z">
         <w:r>
           <w:rPr>
             <w:i/>
             <w:u w:val="single"/>
-            <w:rPrChange w:id="87" w:author="Georgios KATSAROS" w:date="2016-09-13T17:33:00Z">
+            <w:rPrChange w:id="41" w:author="Georgios KATSAROS" w:date="2016-09-13T17:33:00Z">
               <w:rPr/>
             </w:rPrChange>
           </w:rPr>
           <w:t>furthermore</w:t>
         </w:r>
       </w:ins>
-      <w:ins w:id="88" w:author="Georgios KATSAROS" w:date="2016-09-13T17:23:00Z">
+      <w:ins w:id="42" w:author="Georgios KATSAROS" w:date="2016-09-13T17:23:00Z">
         <w:r>
           <w:rPr>
             <w:i/>
             <w:u w:val="single"/>
-            <w:rPrChange w:id="89" w:author="Georgios KATSAROS" w:date="2016-09-13T17:33:00Z">
+            <w:rPrChange w:id="43" w:author="Georgios KATSAROS" w:date="2016-09-13T17:33:00Z">
               <w:rPr/>
             </w:rPrChange>
           </w:rPr>
           <w:t xml:space="preserve"> I will need to learn how to correctly apply the RF pulsing avoiding thus gate errors.</w:t>
         </w:r>
       </w:ins>
-      <w:ins w:id="90" w:author="Georgios KATSAROS" w:date="2016-09-13T17:24:00Z">
+      <w:ins w:id="44" w:author="Georgios KATSAROS" w:date="2016-09-13T17:24:00Z">
         <w:r>
           <w:rPr>
             <w:i/>
             <w:u w:val="single"/>
-            <w:rPrChange w:id="91" w:author="Georgios KATSAROS" w:date="2016-09-13T17:33:00Z">
+            <w:rPrChange w:id="45" w:author="Georgios KATSAROS" w:date="2016-09-13T17:33:00Z">
               <w:rPr/>
             </w:rPrChange>
           </w:rPr>
           <w:t xml:space="preserve"> </w:t>
         </w:r>
       </w:ins>
-      <w:ins w:id="92" w:author="Georgios KATSAROS" w:date="2016-09-13T17:22:00Z">
+      <w:ins w:id="46" w:author="Georgios KATSAROS" w:date="2016-09-13T17:22:00Z">
         <w:r>
           <w:rPr>
             <w:i/>
             <w:u w:val="single"/>
-            <w:rPrChange w:id="93" w:author="Georgios KATSAROS" w:date="2016-09-13T17:33:00Z">
+            <w:rPrChange w:id="47" w:author="Georgios KATSAROS" w:date="2016-09-13T17:33:00Z">
               <w:rPr/>
             </w:rPrChange>
           </w:rPr>
           <w:t xml:space="preserve"> </w:t>
         </w:r>
       </w:ins>
-      <w:ins w:id="94" w:author="Georgios KATSAROS" w:date="2016-09-13T17:28:00Z">
+      <w:ins w:id="48" w:author="Georgios KATSAROS" w:date="2016-09-13T17:28:00Z">
         <w:r>
           <w:rPr>
             <w:i/>
             <w:u w:val="single"/>
-            <w:rPrChange w:id="95" w:author="Georgios KATSAROS" w:date="2016-09-13T17:33:00Z">
+            <w:rPrChange w:id="49" w:author="Georgios KATSAROS" w:date="2016-09-13T17:33:00Z">
               <w:rPr/>
             </w:rPrChange>
           </w:rPr>
           <w:t>(Feel free to add extra things)</w:t>
         </w:r>
       </w:ins>
-      <w:ins w:id="96" w:author="Georgios KATSAROS" w:date="2016-09-13T17:22:00Z">
+      <w:ins w:id="50" w:author="Georgios KATSAROS" w:date="2016-09-13T17:22:00Z">
         <w:r>
           <w:rPr>
             <w:i/>
             <w:u w:val="single"/>
-            <w:rPrChange w:id="97" w:author="Georgios KATSAROS" w:date="2016-09-13T17:33:00Z">
+            <w:rPrChange w:id="51" w:author="Georgios KATSAROS" w:date="2016-09-13T17:33:00Z">
               <w:rPr/>
             </w:rPrChange>
           </w:rPr>
@@ -10493,10 +10130,10 @@
       <w:pPr>
         <w:pStyle w:val="Heading6"/>
         <w:rPr>
-          <w:del w:id="98" w:author="Georgios KATSAROS" w:date="2016-09-13T17:22:00Z"/>
-        </w:rPr>
-      </w:pPr>
-      <w:del w:id="99" w:author="Georgios KATSAROS" w:date="2016-09-13T17:22:00Z">
+          <w:del w:id="52" w:author="Georgios KATSAROS" w:date="2016-09-13T17:22:00Z"/>
+        </w:rPr>
+      </w:pPr>
+      <w:del w:id="53" w:author="Georgios KATSAROS" w:date="2016-09-13T17:22:00Z">
         <w:r>
           <w:delText xml:space="preserve">Spin coherence time experiments: </w:delText>
         </w:r>
@@ -10504,22 +10141,11 @@
     </w:p>
     <w:p>
       <w:pPr>
-        <w:pStyle w:val="Heading6"/>
-        <w:pPrChange w:id="100" w:author="Georgios KATSAROS" w:date="2016-09-13T17:22:00Z">
-          <w:pPr>
-            <w:pStyle w:val="Heading7"/>
-            <w:numPr>
-              <w:numId w:val="24"/>
-            </w:numPr>
-            <w:ind w:left="720" w:hanging="360"/>
-          </w:pPr>
-        </w:pPrChange>
-      </w:pPr>
-      <w:ins w:id="101" w:author="Georgios KATSAROS" w:date="2016-09-13T17:22:00Z">
-        <w:r>
-          <w:t xml:space="preserve">Measuring </w:t>
-        </w:r>
-      </w:ins>
+        <w:pStyle w:val="Heading4"/>
+      </w:pPr>
+      <w:r>
+        <w:t xml:space="preserve">Measuring </w:t>
+      </w:r>
       <w:r>
         <w:t>Spin</w:t>
       </w:r>
@@ -10702,36 +10328,14 @@
     <w:p/>
     <w:p>
       <w:pPr>
-        <w:pStyle w:val="Heading7"/>
-        <w:ind w:left="360"/>
-        <w:pPrChange w:id="102" w:author="Georgios KATSAROS" w:date="2016-09-13T17:28:00Z">
-          <w:pPr>
-            <w:pStyle w:val="Heading7"/>
-            <w:numPr>
-              <w:numId w:val="24"/>
-            </w:numPr>
-            <w:ind w:left="720" w:hanging="360"/>
-          </w:pPr>
-        </w:pPrChange>
-      </w:pPr>
-      <w:del w:id="103" w:author="Georgios KATSAROS" w:date="2016-09-13T17:28:00Z">
-        <w:r>
-          <w:delText>CPMG pulse seq</w:delText>
-        </w:r>
-      </w:del>
-      <w:del w:id="104" w:author="Georgios KATSAROS" w:date="2016-09-13T17:29:00Z">
-        <w:r>
-          <w:delText>uence</w:delText>
-        </w:r>
-      </w:del>
-      <w:ins w:id="105" w:author="Georgios KATSAROS" w:date="2016-09-13T17:29:00Z">
-        <w:r>
-          <w:t xml:space="preserve"> </w:t>
-        </w:r>
-        <w:r>
-          <w:t>Measuring</w:t>
-        </w:r>
-      </w:ins>
+        <w:pStyle w:val="Heading4"/>
+      </w:pPr>
+      <w:r>
+        <w:t xml:space="preserve"> </w:t>
+      </w:r>
+      <w:r>
+        <w:t>Measuring</w:t>
+      </w:r>
       <w:r>
         <w:t xml:space="preserve"> T</w:t>
       </w:r>
@@ -10751,7 +10355,7 @@
     <w:p>
       <w:pPr>
         <w:rPr>
-          <w:ins w:id="106" w:author="Georgios KATSAROS" w:date="2016-09-13T17:29:00Z"/>
+          <w:ins w:id="54" w:author="Georgios KATSAROS" w:date="2016-09-13T17:29:00Z"/>
         </w:rPr>
       </w:pPr>
       <w:r>
@@ -10827,17 +10431,17 @@
         <w:rPr>
           <w:i/>
           <w:u w:val="single"/>
-          <w:rPrChange w:id="107" w:author="Georgios KATSAROS" w:date="2016-09-13T17:33:00Z">
+          <w:rPrChange w:id="55" w:author="Georgios KATSAROS" w:date="2016-09-13T17:33:00Z">
             <w:rPr/>
           </w:rPrChange>
         </w:rPr>
       </w:pPr>
-      <w:ins w:id="108" w:author="Georgios KATSAROS" w:date="2016-09-13T17:29:00Z">
+      <w:ins w:id="56" w:author="Georgios KATSAROS" w:date="2016-09-13T17:29:00Z">
         <w:r>
           <w:rPr>
             <w:i/>
             <w:u w:val="single"/>
-            <w:rPrChange w:id="109" w:author="Georgios KATSAROS" w:date="2016-09-13T17:33:00Z">
+            <w:rPrChange w:id="57" w:author="Georgios KATSAROS" w:date="2016-09-13T17:33:00Z">
               <w:rPr/>
             </w:rPrChange>
           </w:rPr>
@@ -10848,7 +10452,7 @@
             <w:i/>
             <w:u w:val="single"/>
             <w:vertAlign w:val="subscript"/>
-            <w:rPrChange w:id="110" w:author="Georgios KATSAROS" w:date="2016-09-13T17:33:00Z">
+            <w:rPrChange w:id="58" w:author="Georgios KATSAROS" w:date="2016-09-13T17:33:00Z">
               <w:rPr>
                 <w:vertAlign w:val="subscript"/>
               </w:rPr>
@@ -10861,7 +10465,7 @@
             <w:i/>
             <w:u w:val="single"/>
             <w:vertAlign w:val="superscript"/>
-            <w:rPrChange w:id="111" w:author="Georgios KATSAROS" w:date="2016-09-13T17:33:00Z">
+            <w:rPrChange w:id="59" w:author="Georgios KATSAROS" w:date="2016-09-13T17:33:00Z">
               <w:rPr>
                 <w:vertAlign w:val="superscript"/>
               </w:rPr>
@@ -10873,7 +10477,7 @@
           <w:rPr>
             <w:i/>
             <w:u w:val="single"/>
-            <w:rPrChange w:id="112" w:author="Georgios KATSAROS" w:date="2016-09-13T17:33:00Z">
+            <w:rPrChange w:id="60" w:author="Georgios KATSAROS" w:date="2016-09-13T17:33:00Z">
               <w:rPr/>
             </w:rPrChange>
           </w:rPr>
@@ -10884,7 +10488,7 @@
             <w:i/>
             <w:u w:val="single"/>
             <w:vertAlign w:val="subscript"/>
-            <w:rPrChange w:id="113" w:author="Georgios KATSAROS" w:date="2016-09-13T17:33:00Z">
+            <w:rPrChange w:id="61" w:author="Georgios KATSAROS" w:date="2016-09-13T17:33:00Z">
               <w:rPr>
                 <w:vertAlign w:val="subscript"/>
               </w:rPr>
@@ -10897,7 +10501,7 @@
             <w:i/>
             <w:u w:val="single"/>
             <w:vertAlign w:val="superscript"/>
-            <w:rPrChange w:id="114" w:author="Georgios KATSAROS" w:date="2016-09-13T17:33:00Z">
+            <w:rPrChange w:id="62" w:author="Georgios KATSAROS" w:date="2016-09-13T17:33:00Z">
               <w:rPr>
                 <w:vertAlign w:val="superscript"/>
               </w:rPr>
@@ -10909,31 +10513,31 @@
           <w:rPr>
             <w:i/>
             <w:u w:val="single"/>
-            <w:rPrChange w:id="115" w:author="Georgios KATSAROS" w:date="2016-09-13T17:33:00Z">
+            <w:rPrChange w:id="63" w:author="Georgios KATSAROS" w:date="2016-09-13T17:33:00Z">
               <w:rPr/>
             </w:rPrChange>
           </w:rPr>
           <w:t xml:space="preserve"> one more year will be needed. In principle after determining the dephasing time it should be straight forward to measure the coherence times however always unexpected problems might appear. </w:t>
         </w:r>
       </w:ins>
-      <w:ins w:id="116" w:author="Georgios KATSAROS" w:date="2016-09-13T17:30:00Z">
+      <w:ins w:id="64" w:author="Georgios KATSAROS" w:date="2016-09-13T17:30:00Z">
         <w:r>
           <w:rPr>
             <w:i/>
             <w:u w:val="single"/>
-            <w:rPrChange w:id="117" w:author="Georgios KATSAROS" w:date="2016-09-13T17:33:00Z">
+            <w:rPrChange w:id="65" w:author="Georgios KATSAROS" w:date="2016-09-13T17:33:00Z">
               <w:rPr/>
             </w:rPrChange>
           </w:rPr>
           <w:t xml:space="preserve">In addition in between the experiments I expect also to write at least two papers. </w:t>
         </w:r>
       </w:ins>
-      <w:ins w:id="118" w:author="Georgios KATSAROS" w:date="2016-09-13T17:31:00Z">
+      <w:ins w:id="66" w:author="Georgios KATSAROS" w:date="2016-09-13T17:31:00Z">
         <w:r>
           <w:rPr>
             <w:i/>
             <w:u w:val="single"/>
-            <w:rPrChange w:id="119" w:author="Georgios KATSAROS" w:date="2016-09-13T17:33:00Z">
+            <w:rPrChange w:id="67" w:author="Georgios KATSAROS" w:date="2016-09-13T17:33:00Z">
               <w:rPr/>
             </w:rPrChange>
           </w:rPr>
@@ -10945,10 +10549,10 @@
       <w:pPr>
         <w:pStyle w:val="Heading3"/>
         <w:rPr>
-          <w:del w:id="120" w:author="Georgios KATSAROS" w:date="2016-09-13T17:06:00Z"/>
-        </w:rPr>
-      </w:pPr>
-      <w:del w:id="121" w:author="Georgios KATSAROS" w:date="2016-09-13T17:06:00Z">
+          <w:del w:id="68" w:author="Georgios KATSAROS" w:date="2016-09-13T17:06:00Z"/>
+        </w:rPr>
+      </w:pPr>
+      <w:del w:id="69" w:author="Georgios KATSAROS" w:date="2016-09-13T17:06:00Z">
         <w:r>
           <w:delText>Innovative aspects of the proposed project:</w:delText>
         </w:r>
@@ -10957,10 +10561,10 @@
     <w:p>
       <w:pPr>
         <w:rPr>
-          <w:del w:id="122" w:author="Georgios KATSAROS" w:date="2016-09-13T17:06:00Z"/>
-        </w:rPr>
-      </w:pPr>
-      <w:del w:id="123" w:author="Georgios KATSAROS" w:date="2016-09-13T17:06:00Z">
+          <w:del w:id="70" w:author="Georgios KATSAROS" w:date="2016-09-13T17:06:00Z"/>
+        </w:rPr>
+      </w:pPr>
+      <w:del w:id="71" w:author="Georgios KATSAROS" w:date="2016-09-13T17:06:00Z">
         <w:r>
           <w:delText>There has been a huge interest in the past few years in the realization of electron Si spin qubits. In this project a hole spin qubit in a DQD formed in a Ge hut</w:delText>
         </w:r>
@@ -10999,10 +10603,10 @@
     <w:p>
       <w:pPr>
         <w:rPr>
-          <w:del w:id="124" w:author="Georgios KATSAROS" w:date="2016-09-13T17:06:00Z"/>
-        </w:rPr>
-      </w:pPr>
-      <w:del w:id="125" w:author="Georgios KATSAROS" w:date="2016-09-13T17:06:00Z">
+          <w:del w:id="72" w:author="Georgios KATSAROS" w:date="2016-09-13T17:06:00Z"/>
+        </w:rPr>
+      </w:pPr>
+      <w:del w:id="73" w:author="Georgios KATSAROS" w:date="2016-09-13T17:06:00Z">
         <w:r>
           <w:delText>Finally we aim to achieve the highest reported sensitivity in the gate reflectometry setup. The gates in our DQD system are positioned very closely to the hut</w:delText>
         </w:r>
@@ -11035,22 +10639,19 @@
     <w:p/>
     <w:p>
       <w:pPr>
-        <w:pStyle w:val="Heading3"/>
-      </w:pPr>
-      <w:ins w:id="126" w:author="Georgios KATSAROS" w:date="2016-09-13T14:55:00Z">
-        <w:r>
-          <w:lastRenderedPageBreak/>
-          <w:t>5.</w:t>
-        </w:r>
-      </w:ins>
-      <w:r>
+        <w:pStyle w:val="Heading2"/>
+        <w:numPr>
+          <w:ilvl w:val="0"/>
+          <w:numId w:val="1"/>
+        </w:numPr>
+      </w:pPr>
+      <w:r>
+        <w:lastRenderedPageBreak/>
         <w:t>International collaboration</w:t>
       </w:r>
-      <w:ins w:id="127" w:author="Georgios KATSAROS" w:date="2016-09-13T14:55:00Z">
-        <w:r>
-          <w:t>s</w:t>
-        </w:r>
-      </w:ins>
+      <w:r>
+        <w:t>s</w:t>
+      </w:r>
       <w:r>
         <w:t>:</w:t>
       </w:r>
@@ -11072,7 +10673,7 @@
         </w:rPr>
         <w:t>Since Ferdinand is also my external thesis committee, should I note this here?</w:t>
       </w:r>
-      <w:ins w:id="128" w:author="Georgios KATSAROS" w:date="2016-09-13T12:57:00Z">
+      <w:ins w:id="74" w:author="Georgios KATSAROS" w:date="2016-09-13T12:57:00Z">
         <w:r>
           <w:rPr>
             <w:b/>
@@ -11110,7 +10711,7 @@
         </w:rPr>
         <w:t>(What is the reasonable amount that I should put here??</w:t>
       </w:r>
-      <w:ins w:id="129" w:author="Georgios KATSAROS" w:date="2016-09-13T12:57:00Z">
+      <w:ins w:id="75" w:author="Georgios KATSAROS" w:date="2016-09-13T12:57:00Z">
         <w:r>
           <w:rPr>
             <w:b/>
@@ -11153,13 +10754,12 @@
     </w:p>
     <w:p>
       <w:pPr>
-        <w:pStyle w:val="Heading3"/>
-      </w:pPr>
-      <w:ins w:id="130" w:author="Georgios KATSAROS" w:date="2016-09-13T14:55:00Z">
-        <w:r>
-          <w:t>6.</w:t>
-        </w:r>
-      </w:ins>
+        <w:pStyle w:val="Heading2"/>
+        <w:numPr>
+          <w:ilvl w:val="0"/>
+          <w:numId w:val="1"/>
+        </w:numPr>
+      </w:pPr>
       <w:r>
         <w:t>Work table</w:t>
       </w:r>
@@ -11207,7 +10807,7 @@
                 <w:szCs w:val="20"/>
               </w:rPr>
             </w:pPr>
-            <w:del w:id="131" w:author="Georgios KATSAROS" w:date="2016-09-13T13:00:00Z">
+            <w:del w:id="76" w:author="Georgios KATSAROS" w:date="2016-09-13T13:00:00Z">
               <w:r>
                 <w:rPr>
                   <w:b/>
@@ -11217,7 +10817,7 @@
                 <w:delText>Task</w:delText>
               </w:r>
             </w:del>
-            <w:ins w:id="132" w:author="Georgios KATSAROS" w:date="2016-09-13T13:00:00Z">
+            <w:ins w:id="77" w:author="Georgios KATSAROS" w:date="2016-09-13T13:00:00Z">
               <w:r>
                 <w:rPr>
                   <w:b/>
@@ -11801,12 +11401,12 @@
               </w:numPr>
               <w:jc w:val="center"/>
               <w:rPr>
-                <w:del w:id="133" w:author="Georgios KATSAROS" w:date="2016-09-13T15:11:00Z"/>
+                <w:del w:id="78" w:author="Georgios KATSAROS" w:date="2016-09-13T15:11:00Z"/>
                 <w:sz w:val="20"/>
                 <w:szCs w:val="20"/>
               </w:rPr>
             </w:pPr>
-            <w:del w:id="134" w:author="Georgios KATSAROS" w:date="2016-09-13T15:11:00Z">
+            <w:del w:id="79" w:author="Georgios KATSAROS" w:date="2016-09-13T15:11:00Z">
               <w:r>
                 <w:rPr>
                   <w:sz w:val="20"/>
@@ -11829,7 +11429,7 @@
                 <w:szCs w:val="20"/>
               </w:rPr>
             </w:pPr>
-            <w:del w:id="135" w:author="Georgios KATSAROS" w:date="2016-09-13T15:11:00Z">
+            <w:del w:id="80" w:author="Georgios KATSAROS" w:date="2016-09-13T15:11:00Z">
               <w:r>
                 <w:rPr>
                   <w:sz w:val="20"/>
@@ -11838,7 +11438,7 @@
                 <w:delText>Optimizing the gate reflectometry</w:delText>
               </w:r>
             </w:del>
-            <w:ins w:id="136" w:author="Georgios KATSAROS" w:date="2016-09-13T15:11:00Z">
+            <w:ins w:id="81" w:author="Georgios KATSAROS" w:date="2016-09-13T15:11:00Z">
               <w:r>
                 <w:rPr>
                   <w:sz w:val="20"/>
@@ -12014,10 +11614,10 @@
               <w:pStyle w:val="Heading6"/>
               <w:outlineLvl w:val="5"/>
               <w:rPr>
-                <w:ins w:id="137" w:author="Georgios KATSAROS" w:date="2016-09-13T15:13:00Z"/>
+                <w:ins w:id="82" w:author="Georgios KATSAROS" w:date="2016-09-13T15:13:00Z"/>
               </w:rPr>
             </w:pPr>
-            <w:ins w:id="138" w:author="Georgios KATSAROS" w:date="2016-09-13T15:13:00Z">
+            <w:ins w:id="83" w:author="Georgios KATSAROS" w:date="2016-09-13T15:13:00Z">
               <w:r>
                 <w:t>Measuring the spin dephasing time T</w:t>
               </w:r>
@@ -12047,12 +11647,12 @@
               </w:numPr>
               <w:jc w:val="center"/>
               <w:rPr>
-                <w:del w:id="139" w:author="Georgios KATSAROS" w:date="2016-09-13T15:13:00Z"/>
+                <w:del w:id="84" w:author="Georgios KATSAROS" w:date="2016-09-13T15:13:00Z"/>
                 <w:sz w:val="20"/>
                 <w:szCs w:val="20"/>
               </w:rPr>
             </w:pPr>
-            <w:del w:id="140" w:author="Georgios KATSAROS" w:date="2016-09-13T15:13:00Z">
+            <w:del w:id="85" w:author="Georgios KATSAROS" w:date="2016-09-13T15:13:00Z">
               <w:r>
                 <w:rPr>
                   <w:sz w:val="20"/>
@@ -12170,7 +11770,7 @@
                 <w:szCs w:val="20"/>
               </w:rPr>
             </w:pPr>
-            <w:ins w:id="141" w:author="Georgios KATSAROS" w:date="2016-09-13T15:15:00Z">
+            <w:ins w:id="86" w:author="Georgios KATSAROS" w:date="2016-09-13T15:15:00Z">
               <w:r>
                 <w:rPr>
                   <w:sz w:val="20"/>
@@ -12246,9 +11846,9 @@
               <w:ind w:left="720"/>
               <w:outlineLvl w:val="6"/>
               <w:rPr>
-                <w:ins w:id="142" w:author="Georgios KATSAROS" w:date="2016-09-13T15:14:00Z"/>
+                <w:ins w:id="87" w:author="Georgios KATSAROS" w:date="2016-09-13T15:14:00Z"/>
               </w:rPr>
-              <w:pPrChange w:id="143" w:author="Georgios KATSAROS" w:date="2016-09-13T15:14:00Z">
+              <w:pPrChange w:id="88" w:author="Georgios KATSAROS" w:date="2016-09-13T15:14:00Z">
                 <w:pPr>
                   <w:pStyle w:val="Heading7"/>
                   <w:numPr>
@@ -12259,12 +11859,13 @@
                 </w:pPr>
               </w:pPrChange>
             </w:pPr>
-            <w:ins w:id="144" w:author="Georgios KATSAROS" w:date="2016-09-13T15:16:00Z">
+            <w:ins w:id="89" w:author="Georgios KATSAROS" w:date="2016-09-13T15:16:00Z">
               <w:r>
+                <w:lastRenderedPageBreak/>
                 <w:t xml:space="preserve">Measuring </w:t>
               </w:r>
             </w:ins>
-            <w:ins w:id="145" w:author="Georgios KATSAROS" w:date="2016-09-13T15:14:00Z">
+            <w:ins w:id="90" w:author="Georgios KATSAROS" w:date="2016-09-13T15:14:00Z">
               <w:r>
                 <w:t>Spin echo T</w:t>
               </w:r>
@@ -12281,7 +11882,7 @@
                 <w:t>ECHO</w:t>
               </w:r>
             </w:ins>
-            <w:ins w:id="146" w:author="Georgios KATSAROS" w:date="2016-09-13T15:16:00Z">
+            <w:ins w:id="91" w:author="Georgios KATSAROS" w:date="2016-09-13T15:16:00Z">
               <w:r>
                 <w:rPr>
                   <w:vertAlign w:val="superscript"/>
@@ -12314,12 +11915,12 @@
               </w:numPr>
               <w:jc w:val="center"/>
               <w:rPr>
-                <w:del w:id="147" w:author="Georgios KATSAROS" w:date="2016-09-13T15:14:00Z"/>
+                <w:del w:id="92" w:author="Georgios KATSAROS" w:date="2016-09-13T15:14:00Z"/>
                 <w:sz w:val="20"/>
                 <w:szCs w:val="20"/>
               </w:rPr>
             </w:pPr>
-            <w:del w:id="148" w:author="Georgios KATSAROS" w:date="2016-09-13T15:14:00Z">
+            <w:del w:id="93" w:author="Georgios KATSAROS" w:date="2016-09-13T15:14:00Z">
               <w:r>
                 <w:rPr>
                   <w:sz w:val="20"/>
@@ -12492,22 +12093,22 @@
       </w:tr>
     </w:tbl>
     <w:p>
-      <w:ins w:id="149" w:author="Georgios KATSAROS" w:date="2016-09-13T13:00:00Z">
+      <w:ins w:id="94" w:author="Georgios KATSAROS" w:date="2016-09-13T13:00:00Z">
         <w:r>
           <w:t>Make the table that is does not appear unhomogeneous</w:t>
         </w:r>
       </w:ins>
-      <w:ins w:id="150" w:author="Georgios KATSAROS" w:date="2016-09-13T13:02:00Z">
+      <w:ins w:id="95" w:author="Georgios KATSAROS" w:date="2016-09-13T13:02:00Z">
         <w:r>
           <w:t xml:space="preserve"> (</w:t>
         </w:r>
       </w:ins>
-      <w:ins w:id="151" w:author="Georgios KATSAROS" w:date="2016-09-13T17:31:00Z">
+      <w:ins w:id="96" w:author="Georgios KATSAROS" w:date="2016-09-13T17:31:00Z">
         <w:r>
           <w:t xml:space="preserve">kink in </w:t>
         </w:r>
       </w:ins>
-      <w:ins w:id="152" w:author="Georgios KATSAROS" w:date="2016-09-13T13:02:00Z">
+      <w:ins w:id="97" w:author="Georgios KATSAROS" w:date="2016-09-13T13:02:00Z">
         <w:r>
           <w:t>first to second line)</w:t>
         </w:r>
@@ -12519,12 +12120,11 @@
     <w:p>
       <w:pPr>
         <w:rPr>
-          <w:del w:id="153" w:author="Georgios KATSAROS" w:date="2016-09-13T17:31:00Z"/>
-        </w:rPr>
-      </w:pPr>
-      <w:del w:id="154" w:author="Georgios KATSAROS" w:date="2016-09-13T17:31:00Z">
+          <w:del w:id="98" w:author="Georgios KATSAROS" w:date="2016-09-13T17:31:00Z"/>
+        </w:rPr>
+      </w:pPr>
+      <w:del w:id="99" w:author="Georgios KATSAROS" w:date="2016-09-13T17:31:00Z">
         <w:r>
-          <w:lastRenderedPageBreak/>
           <w:delText xml:space="preserve">After each successful experiment a publication will be submitted to a high impact factor journal. </w:delText>
         </w:r>
       </w:del>
@@ -12532,13 +12132,12 @@
     <w:p/>
     <w:p>
       <w:pPr>
-        <w:pStyle w:val="Heading3"/>
-      </w:pPr>
-      <w:ins w:id="155" w:author="Georgios KATSAROS" w:date="2016-09-13T14:55:00Z">
-        <w:r>
-          <w:t>7.</w:t>
-        </w:r>
-      </w:ins>
+        <w:pStyle w:val="Heading2"/>
+        <w:numPr>
+          <w:ilvl w:val="0"/>
+          <w:numId w:val="1"/>
+        </w:numPr>
+      </w:pPr>
       <w:r>
         <w:t>Contingency plan:</w:t>
       </w:r>
@@ -12562,17 +12161,18 @@
     <w:p/>
     <w:p>
       <w:pPr>
-        <w:pStyle w:val="Heading3"/>
-      </w:pPr>
-      <w:ins w:id="156" w:author="Georgios KATSAROS" w:date="2016-09-13T14:55:00Z">
-        <w:r>
-          <w:t>8.</w:t>
-        </w:r>
-      </w:ins>
+        <w:pStyle w:val="Heading2"/>
+        <w:numPr>
+          <w:ilvl w:val="0"/>
+          <w:numId w:val="1"/>
+        </w:numPr>
+      </w:pPr>
+      <w:bookmarkStart w:id="100" w:name="_GoBack"/>
+      <w:bookmarkEnd w:id="100"/>
       <w:r>
         <w:t>Personal qualification</w:t>
       </w:r>
-      <w:ins w:id="157" w:author="Georgios KATSAROS" w:date="2016-09-13T17:34:00Z">
+      <w:ins w:id="101" w:author="Georgios KATSAROS" w:date="2016-09-13T17:34:00Z">
         <w:r>
           <w:t>- matching of my profile with the demands of the project</w:t>
         </w:r>
@@ -12609,17 +12209,17 @@
         <w:t xml:space="preserve">Ge hut-wire </w:t>
       </w:r>
       <w:r>
-        <w:t xml:space="preserve">QDs fabricated in our group by Hannes Watzinger. During that time I had the chance to attend also an important conference in the field: SpinTech VIII in Basel, Switzerland, 10-13 </w:t>
+        <w:t xml:space="preserve">QDs fabricated in our group by Hannes Watzinger. During that time I had the chance to attend also </w:t>
+      </w:r>
+      <w:r>
+        <w:lastRenderedPageBreak/>
+        <w:t xml:space="preserve">an important conference in the field: SpinTech VIII in Basel, Switzerland, 10-13 </w:t>
       </w:r>
       <w:r>
         <w:t xml:space="preserve">of </w:t>
       </w:r>
       <w:r>
-        <w:t xml:space="preserve">August 2015. In October 2015, and for three months, I went on a research visit to the Center for Quantum Devices, Niels Bohr Institute, Copenhagen. I worked in the group of Ferdinand Kuemmeth. This group is developing spin based qubits in GaAs and Si/SiGe lithographically defined double and triple QDs. They are one of the biggest and most successful groups in the field of quantum computation. During my research stay, I learned about high end laboratory equipment including cryogen free dilution refrigerators, waveform and signal generators, RF equipment (amplifiers, filters, special type of coaxial cables… ). I was also following the </w:t>
-      </w:r>
-      <w:r>
-        <w:lastRenderedPageBreak/>
-        <w:t>experiment of Filip Malinowski – tuning the GaAs double and triple QD for coherent spin manipulation and readout using a charge sensor ohmic reflectometry setup.  Since 2016 I am a PhD student of the professor Georgios Katsaros, at the Institute of Science and Technology (IST), Austria, currently working on a second version of a</w:t>
+        <w:t>August 2015. In October 2015, and for three months, I went on a research visit to the Center for Quantum Devices, Niels Bohr Institute, Copenhagen. I worked in the group of Ferdinand Kuemmeth. This group is developing spin based qubits in GaAs and Si/SiGe lithographically defined double and triple QDs. They are one of the biggest and most successful groups in the field of quantum computation. During my research stay, I learned about high end laboratory equipment including cryogen free dilution refrigerators, waveform and signal generators, RF equipment (amplifiers, filters, special type of coaxial cables… ). I was also following the experiment of Filip Malinowski – tuning the GaAs double and triple QD for coherent spin manipulation and readout using a charge sensor ohmic reflectometry setup.  Since 2016 I am a PhD student of the professor Georgios Katsaros, at the Institute of Science and Technology (IST), Austria, currently working on a second version of a</w:t>
       </w:r>
       <w:r>
         <w:t>n ohmic</w:t>
@@ -12933,7 +12533,7 @@
       <w:r>
         <w:t xml:space="preserve">  </w:t>
       </w:r>
-      <w:hyperlink r:id="rId23" w:history="1">
+      <w:hyperlink r:id="rId22" w:history="1">
         <w:r>
           <w:rPr>
             <w:i/>
@@ -12954,7 +12554,7 @@
           <w:i/>
         </w:rPr>
       </w:pPr>
-      <w:hyperlink r:id="rId24" w:history="1">
+      <w:hyperlink r:id="rId23" w:history="1">
         <w:r>
           <w:rPr>
             <w:rStyle w:val="Hyperlink"/>
@@ -12983,7 +12583,7 @@
         </w:rPr>
         <w:t> </w:t>
       </w:r>
-      <w:hyperlink r:id="rId25" w:history="1">
+      <w:hyperlink r:id="rId24" w:history="1">
         <w:r>
           <w:rPr>
             <w:rStyle w:val="Hyperlink"/>
@@ -13012,7 +12612,7 @@
         </w:rPr>
         <w:t> </w:t>
       </w:r>
-      <w:hyperlink r:id="rId26" w:history="1">
+      <w:hyperlink r:id="rId25" w:history="1">
         <w:r>
           <w:rPr>
             <w:rStyle w:val="Hyperlink"/>
@@ -13041,7 +12641,7 @@
         </w:rPr>
         <w:t> </w:t>
       </w:r>
-      <w:hyperlink r:id="rId27" w:history="1">
+      <w:hyperlink r:id="rId26" w:history="1">
         <w:r>
           <w:rPr>
             <w:rStyle w:val="Hyperlink"/>
@@ -13070,7 +12670,7 @@
         </w:rPr>
         <w:t> </w:t>
       </w:r>
-      <w:hyperlink r:id="rId28" w:history="1">
+      <w:hyperlink r:id="rId27" w:history="1">
         <w:r>
           <w:rPr>
             <w:rStyle w:val="Hyperlink"/>
@@ -13099,7 +12699,7 @@
         </w:rPr>
         <w:t> </w:t>
       </w:r>
-      <w:hyperlink r:id="rId29" w:history="1">
+      <w:hyperlink r:id="rId28" w:history="1">
         <w:r>
           <w:rPr>
             <w:rStyle w:val="Hyperlink"/>
@@ -13128,7 +12728,7 @@
         </w:rPr>
         <w:t> </w:t>
       </w:r>
-      <w:hyperlink r:id="rId30" w:history="1">
+      <w:hyperlink r:id="rId29" w:history="1">
         <w:r>
           <w:rPr>
             <w:rStyle w:val="Hyperlink"/>
@@ -13157,7 +12757,7 @@
         </w:rPr>
         <w:t> </w:t>
       </w:r>
-      <w:hyperlink r:id="rId31" w:history="1">
+      <w:hyperlink r:id="rId30" w:history="1">
         <w:r>
           <w:rPr>
             <w:rStyle w:val="Hyperlink"/>
@@ -13186,7 +12786,7 @@
         </w:rPr>
         <w:t> </w:t>
       </w:r>
-      <w:hyperlink r:id="rId32" w:history="1">
+      <w:hyperlink r:id="rId31" w:history="1">
         <w:r>
           <w:rPr>
             <w:rStyle w:val="Hyperlink"/>
@@ -13215,7 +12815,7 @@
         </w:rPr>
         <w:t> </w:t>
       </w:r>
-      <w:hyperlink r:id="rId33" w:history="1">
+      <w:hyperlink r:id="rId32" w:history="1">
         <w:r>
           <w:rPr>
             <w:rStyle w:val="Hyperlink"/>
@@ -13244,7 +12844,7 @@
         </w:rPr>
         <w:t> </w:t>
       </w:r>
-      <w:hyperlink r:id="rId34" w:history="1">
+      <w:hyperlink r:id="rId33" w:history="1">
         <w:r>
           <w:rPr>
             <w:rStyle w:val="Hyperlink"/>
@@ -13268,7 +12868,7 @@
         </w:rPr>
         <w:t xml:space="preserve"> </w:t>
       </w:r>
-      <w:hyperlink r:id="rId35" w:history="1">
+      <w:hyperlink r:id="rId34" w:history="1">
         <w:r>
           <w:rPr>
             <w:i/>
@@ -13315,7 +12915,7 @@
       <w:r>
         <w:t xml:space="preserve"> </w:t>
       </w:r>
-      <w:hyperlink r:id="rId36" w:history="1">
+      <w:hyperlink r:id="rId35" w:history="1">
         <w:r>
           <w:rPr>
             <w:i/>
@@ -13383,7 +12983,7 @@
       <w:r>
         <w:rPr>
           <w:lang w:val="de-AT"/>
-          <w:rPrChange w:id="158" w:author="Georgios KATSAROS" w:date="2016-09-12T09:12:00Z">
+          <w:rPrChange w:id="102" w:author="Georgios KATSAROS" w:date="2016-09-12T09:12:00Z">
             <w:rPr/>
           </w:rPrChange>
         </w:rPr>
@@ -13444,7 +13044,7 @@
         </w:rPr>
         <w:t xml:space="preserve">  </w:t>
       </w:r>
-      <w:hyperlink r:id="rId37" w:history="1">
+      <w:hyperlink r:id="rId36" w:history="1">
         <w:r>
           <w:rPr>
             <w:i/>
@@ -13633,6 +13233,7 @@
         <w:rPr>
           <w:lang w:val="de-AT"/>
         </w:rPr>
+        <w:lastRenderedPageBreak/>
         <w:t xml:space="preserve"> Juha T. Muhonen et al.</w:t>
       </w:r>
       <w:r>
@@ -13737,7 +13338,7 @@
       <w:r>
         <w:t xml:space="preserve"> </w:t>
       </w:r>
-      <w:hyperlink r:id="rId38" w:anchor="auth-1" w:history="1">
+      <w:hyperlink r:id="rId37" w:anchor="auth-1" w:history="1">
         <w:r>
           <w:t>M. Veldhorst</w:t>
         </w:r>
@@ -13797,7 +13398,7 @@
       <w:r>
         <w:t xml:space="preserve"> </w:t>
       </w:r>
-      <w:hyperlink r:id="rId39" w:anchor="auth-1" w:history="1">
+      <w:hyperlink r:id="rId38" w:anchor="auth-1" w:history="1">
         <w:r>
           <w:t>E. Kawakami</w:t>
         </w:r>
@@ -13856,7 +13457,7 @@
       <w:r>
         <w:t xml:space="preserve"> </w:t>
       </w:r>
-      <w:hyperlink r:id="rId40" w:history="1">
+      <w:hyperlink r:id="rId39" w:history="1">
         <w:r>
           <w:t>D. J. Reilly</w:t>
         </w:r>
@@ -14025,7 +13626,6 @@
         </w:rPr>
       </w:pPr>
       <w:r>
-        <w:lastRenderedPageBreak/>
         <w:t xml:space="preserve"> L. Vukusic et al.</w:t>
       </w:r>
       <w:r>
@@ -15513,6 +15113,95 @@
     </w:lvl>
   </w:abstractNum>
   <w:abstractNum w:abstractNumId="11" w15:restartNumberingAfterBreak="0">
+    <w:nsid w:val="2A011896"/>
+    <w:multiLevelType w:val="hybridMultilevel"/>
+    <w:tmpl w:val="09C66818"/>
+    <w:lvl w:ilvl="0" w:tplc="0409000F">
+      <w:start w:val="4"/>
+      <w:numFmt w:val="decimal"/>
+      <w:lvlText w:val="%1."/>
+      <w:lvlJc w:val="left"/>
+      <w:pPr>
+        <w:ind w:left="720" w:hanging="360"/>
+      </w:pPr>
+      <w:rPr>
+        <w:rFonts w:hint="default"/>
+      </w:rPr>
+    </w:lvl>
+    <w:lvl w:ilvl="1" w:tplc="04090019" w:tentative="1">
+      <w:start w:val="1"/>
+      <w:numFmt w:val="lowerLetter"/>
+      <w:lvlText w:val="%2."/>
+      <w:lvlJc w:val="left"/>
+      <w:pPr>
+        <w:ind w:left="1440" w:hanging="360"/>
+      </w:pPr>
+    </w:lvl>
+    <w:lvl w:ilvl="2" w:tplc="0409001B" w:tentative="1">
+      <w:start w:val="1"/>
+      <w:numFmt w:val="lowerRoman"/>
+      <w:lvlText w:val="%3."/>
+      <w:lvlJc w:val="right"/>
+      <w:pPr>
+        <w:ind w:left="2160" w:hanging="180"/>
+      </w:pPr>
+    </w:lvl>
+    <w:lvl w:ilvl="3" w:tplc="0409000F" w:tentative="1">
+      <w:start w:val="1"/>
+      <w:numFmt w:val="decimal"/>
+      <w:lvlText w:val="%4."/>
+      <w:lvlJc w:val="left"/>
+      <w:pPr>
+        <w:ind w:left="2880" w:hanging="360"/>
+      </w:pPr>
+    </w:lvl>
+    <w:lvl w:ilvl="4" w:tplc="04090019" w:tentative="1">
+      <w:start w:val="1"/>
+      <w:numFmt w:val="lowerLetter"/>
+      <w:lvlText w:val="%5."/>
+      <w:lvlJc w:val="left"/>
+      <w:pPr>
+        <w:ind w:left="3600" w:hanging="360"/>
+      </w:pPr>
+    </w:lvl>
+    <w:lvl w:ilvl="5" w:tplc="0409001B" w:tentative="1">
+      <w:start w:val="1"/>
+      <w:numFmt w:val="lowerRoman"/>
+      <w:lvlText w:val="%6."/>
+      <w:lvlJc w:val="right"/>
+      <w:pPr>
+        <w:ind w:left="4320" w:hanging="180"/>
+      </w:pPr>
+    </w:lvl>
+    <w:lvl w:ilvl="6" w:tplc="0409000F" w:tentative="1">
+      <w:start w:val="1"/>
+      <w:numFmt w:val="decimal"/>
+      <w:lvlText w:val="%7."/>
+      <w:lvlJc w:val="left"/>
+      <w:pPr>
+        <w:ind w:left="5040" w:hanging="360"/>
+      </w:pPr>
+    </w:lvl>
+    <w:lvl w:ilvl="7" w:tplc="04090019" w:tentative="1">
+      <w:start w:val="1"/>
+      <w:numFmt w:val="lowerLetter"/>
+      <w:lvlText w:val="%8."/>
+      <w:lvlJc w:val="left"/>
+      <w:pPr>
+        <w:ind w:left="5760" w:hanging="360"/>
+      </w:pPr>
+    </w:lvl>
+    <w:lvl w:ilvl="8" w:tplc="0409001B" w:tentative="1">
+      <w:start w:val="1"/>
+      <w:numFmt w:val="lowerRoman"/>
+      <w:lvlText w:val="%9."/>
+      <w:lvlJc w:val="right"/>
+      <w:pPr>
+        <w:ind w:left="6480" w:hanging="180"/>
+      </w:pPr>
+    </w:lvl>
+  </w:abstractNum>
+  <w:abstractNum w:abstractNumId="12" w15:restartNumberingAfterBreak="0">
     <w:nsid w:val="2DAF4281"/>
     <w:multiLevelType w:val="multilevel"/>
     <w:tmpl w:val="FE3CE09A"/>
@@ -15661,7 +15350,7 @@
       </w:rPr>
     </w:lvl>
   </w:abstractNum>
-  <w:abstractNum w:abstractNumId="12" w15:restartNumberingAfterBreak="0">
+  <w:abstractNum w:abstractNumId="13" w15:restartNumberingAfterBreak="0">
     <w:nsid w:val="3E26028C"/>
     <w:multiLevelType w:val="hybridMultilevel"/>
     <w:tmpl w:val="CB66ADD2"/>
@@ -15774,7 +15463,7 @@
       </w:rPr>
     </w:lvl>
   </w:abstractNum>
-  <w:abstractNum w:abstractNumId="13" w15:restartNumberingAfterBreak="0">
+  <w:abstractNum w:abstractNumId="14" w15:restartNumberingAfterBreak="0">
     <w:nsid w:val="403D3736"/>
     <w:multiLevelType w:val="hybridMultilevel"/>
     <w:tmpl w:val="8A9ABD08"/>
@@ -15887,7 +15576,7 @@
       </w:rPr>
     </w:lvl>
   </w:abstractNum>
-  <w:abstractNum w:abstractNumId="14" w15:restartNumberingAfterBreak="0">
+  <w:abstractNum w:abstractNumId="15" w15:restartNumberingAfterBreak="0">
     <w:nsid w:val="44A65CFD"/>
     <w:multiLevelType w:val="hybridMultilevel"/>
     <w:tmpl w:val="32F40AA6"/>
@@ -16000,7 +15689,7 @@
       </w:rPr>
     </w:lvl>
   </w:abstractNum>
-  <w:abstractNum w:abstractNumId="15" w15:restartNumberingAfterBreak="0">
+  <w:abstractNum w:abstractNumId="16" w15:restartNumberingAfterBreak="0">
     <w:nsid w:val="5D2E7D11"/>
     <w:multiLevelType w:val="hybridMultilevel"/>
     <w:tmpl w:val="DF88F130"/>
@@ -16089,7 +15778,7 @@
       </w:pPr>
     </w:lvl>
   </w:abstractNum>
-  <w:abstractNum w:abstractNumId="16" w15:restartNumberingAfterBreak="0">
+  <w:abstractNum w:abstractNumId="17" w15:restartNumberingAfterBreak="0">
     <w:nsid w:val="624D5FD7"/>
     <w:multiLevelType w:val="hybridMultilevel"/>
     <w:tmpl w:val="4B682420"/>
@@ -16178,7 +15867,7 @@
       </w:pPr>
     </w:lvl>
   </w:abstractNum>
-  <w:abstractNum w:abstractNumId="17" w15:restartNumberingAfterBreak="0">
+  <w:abstractNum w:abstractNumId="18" w15:restartNumberingAfterBreak="0">
     <w:nsid w:val="627C0C5C"/>
     <w:multiLevelType w:val="hybridMultilevel"/>
     <w:tmpl w:val="648E1354"/>
@@ -16267,7 +15956,7 @@
       </w:pPr>
     </w:lvl>
   </w:abstractNum>
-  <w:abstractNum w:abstractNumId="18" w15:restartNumberingAfterBreak="0">
+  <w:abstractNum w:abstractNumId="19" w15:restartNumberingAfterBreak="0">
     <w:nsid w:val="65B92ED1"/>
     <w:multiLevelType w:val="multilevel"/>
     <w:tmpl w:val="B52AC53E"/>
@@ -16380,7 +16069,7 @@
       </w:rPr>
     </w:lvl>
   </w:abstractNum>
-  <w:abstractNum w:abstractNumId="19" w15:restartNumberingAfterBreak="0">
+  <w:abstractNum w:abstractNumId="20" w15:restartNumberingAfterBreak="0">
     <w:nsid w:val="65BE74CA"/>
     <w:multiLevelType w:val="hybridMultilevel"/>
     <w:tmpl w:val="572234BE"/>
@@ -16493,7 +16182,7 @@
       </w:rPr>
     </w:lvl>
   </w:abstractNum>
-  <w:abstractNum w:abstractNumId="20" w15:restartNumberingAfterBreak="0">
+  <w:abstractNum w:abstractNumId="21" w15:restartNumberingAfterBreak="0">
     <w:nsid w:val="69052D84"/>
     <w:multiLevelType w:val="hybridMultilevel"/>
     <w:tmpl w:val="BF582B06"/>
@@ -16606,7 +16295,7 @@
       </w:rPr>
     </w:lvl>
   </w:abstractNum>
-  <w:abstractNum w:abstractNumId="21" w15:restartNumberingAfterBreak="0">
+  <w:abstractNum w:abstractNumId="22" w15:restartNumberingAfterBreak="0">
     <w:nsid w:val="6C1A01E6"/>
     <w:multiLevelType w:val="hybridMultilevel"/>
     <w:tmpl w:val="693EDA24"/>
@@ -16719,7 +16408,7 @@
       </w:rPr>
     </w:lvl>
   </w:abstractNum>
-  <w:abstractNum w:abstractNumId="22" w15:restartNumberingAfterBreak="0">
+  <w:abstractNum w:abstractNumId="23" w15:restartNumberingAfterBreak="0">
     <w:nsid w:val="779269E4"/>
     <w:multiLevelType w:val="hybridMultilevel"/>
     <w:tmpl w:val="402A00A8"/>
@@ -16729,7 +16418,7 @@
       <w:lvlText w:val="%1."/>
       <w:lvlJc w:val="left"/>
       <w:pPr>
-        <w:ind w:left="720" w:hanging="360"/>
+        <w:ind w:left="360" w:hanging="360"/>
       </w:pPr>
       <w:rPr>
         <w:rFonts w:hint="default"/>
@@ -16808,7 +16497,7 @@
       </w:pPr>
     </w:lvl>
   </w:abstractNum>
-  <w:abstractNum w:abstractNumId="23" w15:restartNumberingAfterBreak="0">
+  <w:abstractNum w:abstractNumId="24" w15:restartNumberingAfterBreak="0">
     <w:nsid w:val="7A2C2FBF"/>
     <w:multiLevelType w:val="multilevel"/>
     <w:tmpl w:val="F7F0472C"/>
@@ -16957,7 +16646,7 @@
       </w:rPr>
     </w:lvl>
   </w:abstractNum>
-  <w:abstractNum w:abstractNumId="24" w15:restartNumberingAfterBreak="0">
+  <w:abstractNum w:abstractNumId="25" w15:restartNumberingAfterBreak="0">
     <w:nsid w:val="7D697D54"/>
     <w:multiLevelType w:val="hybridMultilevel"/>
     <w:tmpl w:val="C5CCA726"/>
@@ -17047,7 +16736,7 @@
       </w:pPr>
     </w:lvl>
   </w:abstractNum>
-  <w:abstractNum w:abstractNumId="25" w15:restartNumberingAfterBreak="0">
+  <w:abstractNum w:abstractNumId="26" w15:restartNumberingAfterBreak="0">
     <w:nsid w:val="7DB56D3D"/>
     <w:multiLevelType w:val="hybridMultilevel"/>
     <w:tmpl w:val="C0CA8734"/>
@@ -17134,10 +16823,10 @@
     </w:lvl>
   </w:abstractNum>
   <w:num w:numId="1">
-    <w:abstractNumId w:val="22"/>
+    <w:abstractNumId w:val="23"/>
   </w:num>
   <w:num w:numId="2">
-    <w:abstractNumId w:val="11"/>
+    <w:abstractNumId w:val="12"/>
   </w:num>
   <w:num w:numId="3">
     <w:abstractNumId w:val="2"/>
@@ -17146,7 +16835,7 @@
     <w:abstractNumId w:val="1"/>
   </w:num>
   <w:num w:numId="5">
-    <w:abstractNumId w:val="19"/>
+    <w:abstractNumId w:val="20"/>
   </w:num>
   <w:num w:numId="6">
     <w:abstractNumId w:val="0"/>
@@ -17155,22 +16844,22 @@
     <w:abstractNumId w:val="6"/>
   </w:num>
   <w:num w:numId="8">
-    <w:abstractNumId w:val="24"/>
+    <w:abstractNumId w:val="25"/>
   </w:num>
   <w:num w:numId="9">
-    <w:abstractNumId w:val="16"/>
+    <w:abstractNumId w:val="17"/>
   </w:num>
   <w:num w:numId="10">
-    <w:abstractNumId w:val="20"/>
+    <w:abstractNumId w:val="21"/>
   </w:num>
   <w:num w:numId="11">
-    <w:abstractNumId w:val="12"/>
+    <w:abstractNumId w:val="13"/>
   </w:num>
   <w:num w:numId="12">
     <w:abstractNumId w:val="3"/>
   </w:num>
   <w:num w:numId="13">
-    <w:abstractNumId w:val="17"/>
+    <w:abstractNumId w:val="18"/>
   </w:num>
   <w:num w:numId="14">
     <w:abstractNumId w:val="10"/>
@@ -17179,28 +16868,28 @@
     <w:abstractNumId w:val="4"/>
   </w:num>
   <w:num w:numId="16">
-    <w:abstractNumId w:val="18"/>
+    <w:abstractNumId w:val="19"/>
   </w:num>
   <w:num w:numId="17">
     <w:abstractNumId w:val="5"/>
   </w:num>
   <w:num w:numId="18">
-    <w:abstractNumId w:val="14"/>
+    <w:abstractNumId w:val="15"/>
   </w:num>
   <w:num w:numId="19">
-    <w:abstractNumId w:val="15"/>
+    <w:abstractNumId w:val="16"/>
   </w:num>
   <w:num w:numId="20">
     <w:abstractNumId w:val="8"/>
   </w:num>
   <w:num w:numId="21">
-    <w:abstractNumId w:val="23"/>
+    <w:abstractNumId w:val="24"/>
   </w:num>
   <w:num w:numId="22">
-    <w:abstractNumId w:val="21"/>
+    <w:abstractNumId w:val="22"/>
   </w:num>
   <w:num w:numId="23">
-    <w:abstractNumId w:val="13"/>
+    <w:abstractNumId w:val="14"/>
   </w:num>
   <w:num w:numId="24">
     <w:abstractNumId w:val="7"/>
@@ -17233,7 +16922,7 @@
     </w:lvlOverride>
   </w:num>
   <w:num w:numId="25">
-    <w:abstractNumId w:val="25"/>
+    <w:abstractNumId w:val="26"/>
     <w:lvlOverride w:ilvl="0">
       <w:startOverride w:val="1"/>
     </w:lvlOverride>
@@ -17264,6 +16953,9 @@
   </w:num>
   <w:num w:numId="26">
     <w:abstractNumId w:val="9"/>
+  </w:num>
+  <w:num w:numId="27">
+    <w:abstractNumId w:val="11"/>
   </w:num>
 </w:numbering>
 </file>
@@ -18475,7 +18167,7 @@
 </file>
 
 <file path=customXml/itemProps1.xml><?xml version="1.0" encoding="utf-8"?>
-<ds:datastoreItem xmlns:ds="http://schemas.openxmlformats.org/officeDocument/2006/customXml" ds:itemID="{F5793BAC-9B66-4D74-8FB5-E7B0E30C20A9}">
+<ds:datastoreItem xmlns:ds="http://schemas.openxmlformats.org/officeDocument/2006/customXml" ds:itemID="{3F984E27-FE00-4459-BC3C-8B4FA011CDF6}">
   <ds:schemaRefs>
     <ds:schemaRef ds:uri="http://schemas.openxmlformats.org/officeDocument/2006/bibliography"/>
   </ds:schemaRefs>

</xml_diff>

<commit_message>
Modified until "International collaboration"
</commit_message>
<xml_diff>
--- a/Project description_modG_applyJ.docx
+++ b/Project description_modG_applyJ.docx
@@ -6556,22 +6556,6 @@
     </w:p>
     <w:p/>
     <w:p>
-      <w:pPr>
-        <w:rPr>
-          <w:del w:id="5" w:author="Georgios KATSAROS" w:date="2016-09-13T15:19:00Z"/>
-          <w:b/>
-        </w:rPr>
-      </w:pPr>
-      <w:del w:id="6" w:author="Georgios KATSAROS" w:date="2016-09-13T15:19:00Z">
-        <w:r>
-          <w:rPr>
-            <w:b/>
-          </w:rPr>
-          <w:delText>Resonant Circuit</w:delText>
-        </w:r>
-      </w:del>
-    </w:p>
-    <w:p>
       <w:r>
         <w:t>Th</w:t>
       </w:r>
@@ -6905,23 +6889,6 @@
     <w:p>
       <w:pPr>
         <w:rPr>
-          <w:del w:id="7" w:author="Georgios KATSAROS" w:date="2016-09-13T15:19:00Z"/>
-          <w:b/>
-        </w:rPr>
-      </w:pPr>
-      <w:del w:id="8" w:author="Georgios KATSAROS" w:date="2016-09-13T15:19:00Z">
-        <w:r>
-          <w:rPr>
-            <w:b/>
-          </w:rPr>
-          <w:lastRenderedPageBreak/>
-          <w:delText xml:space="preserve">Instrumentation setup </w:delText>
-        </w:r>
-      </w:del>
-    </w:p>
-    <w:p>
-      <w:pPr>
-        <w:rPr>
           <w:b/>
           <w:i/>
         </w:rPr>
@@ -6930,6 +6897,7 @@
         <w:rPr>
           <w:noProof/>
         </w:rPr>
+        <w:lastRenderedPageBreak/>
         <w:drawing>
           <wp:anchor distT="0" distB="0" distL="114300" distR="114300" simplePos="0" relativeHeight="251692032" behindDoc="0" locked="0" layoutInCell="1" allowOverlap="1">
             <wp:simplePos x="0" y="0"/>
@@ -7580,7 +7548,7 @@
     <w:p>
       <w:pPr>
         <w:rPr>
-          <w:del w:id="9" w:author="Georgios KATSAROS" w:date="2016-09-13T12:53:00Z"/>
+          <w:del w:id="5" w:author="Georgios KATSAROS" w:date="2016-09-13T12:53:00Z"/>
         </w:rPr>
       </w:pPr>
     </w:p>
@@ -8723,32 +8691,53 @@
         <w:rPr>
           <w:i/>
           <w:u w:val="single"/>
-          <w:rPrChange w:id="10" w:author="Georgios KATSAROS" w:date="2016-09-13T17:18:00Z">
+          <w:rPrChange w:id="6" w:author="Georgios KATSAROS" w:date="2016-09-13T17:18:00Z">
             <w:rPr/>
           </w:rPrChange>
         </w:rPr>
       </w:pPr>
-      <w:ins w:id="11" w:author="Georgios KATSAROS" w:date="2016-09-13T17:17:00Z">
-        <w:r>
-          <w:rPr>
-            <w:i/>
-            <w:u w:val="single"/>
-            <w:rPrChange w:id="12" w:author="Georgios KATSAROS" w:date="2016-09-13T17:18:00Z">
-              <w:rPr/>
-            </w:rPrChange>
-          </w:rPr>
-          <w:t>Since I have already obtained quite some experience with reflectometry setups I expect that it will be feasible to realize a state of the art gate reflectometry setup within one year.</w:t>
-        </w:r>
-      </w:ins>
-      <w:ins w:id="13" w:author="Georgios KATSAROS" w:date="2016-09-13T17:18:00Z">
-        <w:r>
-          <w:rPr>
-            <w:i/>
-            <w:u w:val="single"/>
-          </w:rPr>
-          <w:t xml:space="preserve"> In particular since the group has three dilution refrigerators I will have enough time to characterize the reflectometry and optimize it.</w:t>
-        </w:r>
-      </w:ins>
+      <w:r>
+        <w:rPr>
+          <w:i/>
+          <w:u w:val="single"/>
+        </w:rPr>
+        <w:t>Since I have already obtained quite some experience with reflectometry setups I expect that it will be feasible to realize a state of the art gate reflectometry setup within one year.</w:t>
+      </w:r>
+      <w:r>
+        <w:rPr>
+          <w:i/>
+          <w:u w:val="single"/>
+        </w:rPr>
+        <w:t xml:space="preserve"> In particular</w:t>
+      </w:r>
+      <w:r>
+        <w:rPr>
+          <w:i/>
+          <w:u w:val="single"/>
+        </w:rPr>
+        <w:t>,</w:t>
+      </w:r>
+      <w:r>
+        <w:rPr>
+          <w:i/>
+          <w:u w:val="single"/>
+        </w:rPr>
+        <w:t xml:space="preserve"> since the group has three dilution refrigerators</w:t>
+      </w:r>
+      <w:r>
+        <w:rPr>
+          <w:i/>
+          <w:u w:val="single"/>
+        </w:rPr>
+        <w:t>,</w:t>
+      </w:r>
+      <w:r>
+        <w:rPr>
+          <w:i/>
+          <w:u w:val="single"/>
+        </w:rPr>
+        <w:t xml:space="preserve"> I will have enough time to characterize the reflectometry and optimize it.</w:t>
+      </w:r>
     </w:p>
     <w:p/>
     <w:p>
@@ -9240,59 +9229,15 @@
         <w:rPr>
           <w:i/>
           <w:u w:val="single"/>
-          <w:rPrChange w:id="14" w:author="Georgios KATSAROS" w:date="2016-09-13T17:21:00Z">
-            <w:rPr/>
-          </w:rPrChange>
-        </w:rPr>
-      </w:pPr>
-      <w:ins w:id="15" w:author="Georgios KATSAROS" w:date="2016-09-13T17:19:00Z">
-        <w:r>
-          <w:rPr>
-            <w:i/>
-            <w:u w:val="single"/>
-            <w:rPrChange w:id="16" w:author="Georgios KATSAROS" w:date="2016-09-13T17:21:00Z">
-              <w:rPr/>
-            </w:rPrChange>
-          </w:rPr>
-          <w:t>The samples needed for performing the T1 experiments are already existing in the group. Hannes Watzinger, as well PhD student in the group</w:t>
-        </w:r>
-      </w:ins>
-      <w:ins w:id="17" w:author="Georgios KATSAROS" w:date="2016-09-13T17:20:00Z">
-        <w:r>
-          <w:rPr>
-            <w:i/>
-            <w:u w:val="single"/>
-            <w:rPrChange w:id="18" w:author="Georgios KATSAROS" w:date="2016-09-13T17:21:00Z">
-              <w:rPr/>
-            </w:rPrChange>
-          </w:rPr>
-          <w:t>,</w:t>
-        </w:r>
-      </w:ins>
-      <w:ins w:id="19" w:author="Georgios KATSAROS" w:date="2016-09-13T17:19:00Z">
-        <w:r>
-          <w:rPr>
-            <w:i/>
-            <w:u w:val="single"/>
-            <w:rPrChange w:id="20" w:author="Georgios KATSAROS" w:date="2016-09-13T17:21:00Z">
-              <w:rPr/>
-            </w:rPrChange>
-          </w:rPr>
-          <w:t xml:space="preserve"> is currently </w:t>
-        </w:r>
-      </w:ins>
-      <w:ins w:id="21" w:author="Georgios KATSAROS" w:date="2016-09-13T17:20:00Z">
-        <w:r>
-          <w:rPr>
-            <w:i/>
-            <w:u w:val="single"/>
-            <w:rPrChange w:id="22" w:author="Georgios KATSAROS" w:date="2016-09-13T17:21:00Z">
-              <w:rPr/>
-            </w:rPrChange>
-          </w:rPr>
-          <w:t xml:space="preserve">performing DC measurements on such DQD devices. For the T1 experiments all the knowhow in the group is already existing thus 6 months seem a realistic time for performing this experiment. </w:t>
-        </w:r>
-      </w:ins>
+        </w:rPr>
+      </w:pPr>
+      <w:r>
+        <w:rPr>
+          <w:i/>
+          <w:u w:val="single"/>
+        </w:rPr>
+        <w:t xml:space="preserve">The samples needed for performing the T1 experiments are already existing in the group. Hannes Watzinger, as well PhD student in the group, is currently performing DC measurements on such DQD devices. For the T1 experiments all the knowhow in the group is already existing thus 6 months seem a realistic time for performing this experiment. </w:t>
+      </w:r>
     </w:p>
     <w:p/>
     <w:p/>
@@ -9322,19 +9267,6 @@
       <w:r>
         <w:t xml:space="preserve">  </w:t>
       </w:r>
-    </w:p>
-    <w:p>
-      <w:pPr>
-        <w:pStyle w:val="Heading5"/>
-        <w:rPr>
-          <w:del w:id="23" w:author="Georgios KATSAROS" w:date="2016-09-13T15:13:00Z"/>
-        </w:rPr>
-      </w:pPr>
-      <w:del w:id="24" w:author="Georgios KATSAROS" w:date="2016-09-13T15:13:00Z">
-        <w:r>
-          <w:delText>Spin manipulation measurements</w:delText>
-        </w:r>
-      </w:del>
     </w:p>
     <w:p>
       <w:r>
@@ -9659,7 +9591,10 @@
         <w:t>generat</w:t>
       </w:r>
       <w:r>
-        <w:t xml:space="preserve">ing high frequency singnals will be needed for this experiment; </w:t>
+        <w:t>ing high frequency si</w:t>
+      </w:r>
+      <w:r>
+        <w:t xml:space="preserve">gnals will be needed for this experiment; </w:t>
       </w:r>
       <w:r>
         <w:t xml:space="preserve">for an </w:t>
@@ -9725,34 +9660,6 @@
       <w:r>
         <w:t>or this purpose a vector signal generator will be used, controlled also from the python measurement application.</w:t>
       </w:r>
-    </w:p>
-    <w:p>
-      <w:pPr>
-        <w:pStyle w:val="Heading6"/>
-        <w:rPr>
-          <w:del w:id="25" w:author="Georgios KATSAROS" w:date="2016-09-13T15:13:00Z"/>
-        </w:rPr>
-      </w:pPr>
-      <w:del w:id="26" w:author="Georgios KATSAROS" w:date="2016-09-13T15:13:00Z">
-        <w:r>
-          <w:delText>Measuring the spin dephasing time T</w:delText>
-        </w:r>
-        <w:r>
-          <w:rPr>
-            <w:vertAlign w:val="subscript"/>
-          </w:rPr>
-          <w:delText>2</w:delText>
-        </w:r>
-        <w:r>
-          <w:rPr>
-            <w:vertAlign w:val="superscript"/>
-          </w:rPr>
-          <w:delText>*</w:delText>
-        </w:r>
-        <w:r>
-          <w:delText xml:space="preserve">  </w:delText>
-        </w:r>
-      </w:del>
     </w:p>
     <w:p>
       <w:r>
@@ -9872,11 +9779,6 @@
       </w:r>
     </w:p>
     <w:p>
-      <w:pPr>
-        <w:rPr>
-          <w:ins w:id="27" w:author="Georgios KATSAROS" w:date="2016-09-13T17:22:00Z"/>
-        </w:rPr>
-      </w:pPr>
       <w:r>
         <w:t>Following the approach of R. Maurand et al., for evaluating the inhomogeneous dephasing time T</w:t>
       </w:r>
@@ -9964,180 +9866,146 @@
         <w:rPr>
           <w:i/>
           <w:u w:val="single"/>
-          <w:rPrChange w:id="28" w:author="Georgios KATSAROS" w:date="2016-09-13T17:33:00Z">
+          <w:rPrChange w:id="7" w:author="Georgios KATSAROS" w:date="2016-09-13T17:33:00Z">
             <w:rPr/>
           </w:rPrChange>
         </w:rPr>
       </w:pPr>
-      <w:ins w:id="29" w:author="Georgios KATSAROS" w:date="2016-09-13T17:22:00Z">
-        <w:r>
-          <w:rPr>
-            <w:i/>
-            <w:u w:val="single"/>
-            <w:rPrChange w:id="30" w:author="Georgios KATSAROS" w:date="2016-09-13T17:33:00Z">
-              <w:rPr/>
-            </w:rPrChange>
-          </w:rPr>
-          <w:t xml:space="preserve">I anticipate that I will need one year </w:t>
-        </w:r>
-      </w:ins>
-      <w:ins w:id="31" w:author="Georgios KATSAROS" w:date="2016-09-13T17:23:00Z">
-        <w:r>
-          <w:rPr>
-            <w:i/>
-            <w:u w:val="single"/>
-            <w:rPrChange w:id="32" w:author="Georgios KATSAROS" w:date="2016-09-13T17:33:00Z">
-              <w:rPr/>
-            </w:rPrChange>
-          </w:rPr>
-          <w:t>f</w:t>
-        </w:r>
-      </w:ins>
-      <w:ins w:id="33" w:author="Georgios KATSAROS" w:date="2016-09-13T17:22:00Z">
-        <w:r>
-          <w:rPr>
-            <w:i/>
-            <w:u w:val="single"/>
-            <w:rPrChange w:id="34" w:author="Georgios KATSAROS" w:date="2016-09-13T17:33:00Z">
-              <w:rPr/>
-            </w:rPrChange>
-          </w:rPr>
-          <w:t>or determining T</w:t>
-        </w:r>
-        <w:r>
-          <w:rPr>
-            <w:i/>
-            <w:u w:val="single"/>
-            <w:vertAlign w:val="subscript"/>
-            <w:rPrChange w:id="35" w:author="Georgios KATSAROS" w:date="2016-09-13T17:33:00Z">
-              <w:rPr>
-                <w:vertAlign w:val="subscript"/>
-              </w:rPr>
-            </w:rPrChange>
-          </w:rPr>
-          <w:t>2</w:t>
-        </w:r>
-        <w:r>
-          <w:rPr>
-            <w:i/>
-            <w:u w:val="single"/>
-            <w:vertAlign w:val="superscript"/>
-            <w:rPrChange w:id="36" w:author="Georgios KATSAROS" w:date="2016-09-13T17:33:00Z">
-              <w:rPr>
-                <w:vertAlign w:val="superscript"/>
-              </w:rPr>
-            </w:rPrChange>
-          </w:rPr>
-          <w:t>*</w:t>
-        </w:r>
-        <w:r>
-          <w:rPr>
-            <w:i/>
-            <w:u w:val="single"/>
-            <w:rPrChange w:id="37" w:author="Georgios KATSAROS" w:date="2016-09-13T17:33:00Z">
-              <w:rPr/>
-            </w:rPrChange>
-          </w:rPr>
-          <w:t xml:space="preserve"> </w:t>
-        </w:r>
-      </w:ins>
-      <w:ins w:id="38" w:author="Georgios KATSAROS" w:date="2016-09-13T17:23:00Z">
-        <w:r>
-          <w:rPr>
-            <w:i/>
-            <w:u w:val="single"/>
-            <w:rPrChange w:id="39" w:author="Georgios KATSAROS" w:date="2016-09-13T17:33:00Z">
-              <w:rPr/>
-            </w:rPrChange>
-          </w:rPr>
-          <w:t xml:space="preserve">in our qubit. For such an experiment on needs additionally an RF source, one needs to synchronize the AWG with the RF source and </w:t>
-        </w:r>
-      </w:ins>
-      <w:ins w:id="40" w:author="Georgios KATSAROS" w:date="2016-09-13T17:28:00Z">
-        <w:r>
-          <w:rPr>
-            <w:i/>
-            <w:u w:val="single"/>
-            <w:rPrChange w:id="41" w:author="Georgios KATSAROS" w:date="2016-09-13T17:33:00Z">
-              <w:rPr/>
-            </w:rPrChange>
-          </w:rPr>
-          <w:t>furthermore</w:t>
-        </w:r>
-      </w:ins>
-      <w:ins w:id="42" w:author="Georgios KATSAROS" w:date="2016-09-13T17:23:00Z">
-        <w:r>
-          <w:rPr>
-            <w:i/>
-            <w:u w:val="single"/>
-            <w:rPrChange w:id="43" w:author="Georgios KATSAROS" w:date="2016-09-13T17:33:00Z">
-              <w:rPr/>
-            </w:rPrChange>
-          </w:rPr>
-          <w:t xml:space="preserve"> I will need to learn how to correctly apply the RF pulsing avoiding thus gate errors.</w:t>
-        </w:r>
-      </w:ins>
-      <w:ins w:id="44" w:author="Georgios KATSAROS" w:date="2016-09-13T17:24:00Z">
-        <w:r>
-          <w:rPr>
-            <w:i/>
-            <w:u w:val="single"/>
-            <w:rPrChange w:id="45" w:author="Georgios KATSAROS" w:date="2016-09-13T17:33:00Z">
-              <w:rPr/>
-            </w:rPrChange>
-          </w:rPr>
-          <w:t xml:space="preserve"> </w:t>
-        </w:r>
-      </w:ins>
-      <w:ins w:id="46" w:author="Georgios KATSAROS" w:date="2016-09-13T17:22:00Z">
-        <w:r>
-          <w:rPr>
-            <w:i/>
-            <w:u w:val="single"/>
-            <w:rPrChange w:id="47" w:author="Georgios KATSAROS" w:date="2016-09-13T17:33:00Z">
-              <w:rPr/>
-            </w:rPrChange>
-          </w:rPr>
-          <w:t xml:space="preserve"> </w:t>
-        </w:r>
-      </w:ins>
-      <w:ins w:id="48" w:author="Georgios KATSAROS" w:date="2016-09-13T17:28:00Z">
-        <w:r>
-          <w:rPr>
-            <w:i/>
-            <w:u w:val="single"/>
-            <w:rPrChange w:id="49" w:author="Georgios KATSAROS" w:date="2016-09-13T17:33:00Z">
-              <w:rPr/>
-            </w:rPrChange>
-          </w:rPr>
-          <w:t>(Feel free to add extra things)</w:t>
-        </w:r>
-      </w:ins>
-      <w:ins w:id="50" w:author="Georgios KATSAROS" w:date="2016-09-13T17:22:00Z">
-        <w:r>
-          <w:rPr>
-            <w:i/>
-            <w:u w:val="single"/>
-            <w:rPrChange w:id="51" w:author="Georgios KATSAROS" w:date="2016-09-13T17:33:00Z">
-              <w:rPr/>
-            </w:rPrChange>
-          </w:rPr>
-          <w:t xml:space="preserve"> </w:t>
-        </w:r>
-      </w:ins>
-    </w:p>
-    <w:p>
-      <w:pPr>
-        <w:pStyle w:val="Heading6"/>
-        <w:rPr>
-          <w:del w:id="52" w:author="Georgios KATSAROS" w:date="2016-09-13T17:22:00Z"/>
-        </w:rPr>
-      </w:pPr>
-      <w:del w:id="53" w:author="Georgios KATSAROS" w:date="2016-09-13T17:22:00Z">
-        <w:r>
-          <w:delText xml:space="preserve">Spin coherence time experiments: </w:delText>
-        </w:r>
-      </w:del>
+      <w:r>
+        <w:rPr>
+          <w:i/>
+          <w:u w:val="single"/>
+        </w:rPr>
+        <w:t>I anticipate that I will need one year for determining T</w:t>
+      </w:r>
+      <w:r>
+        <w:rPr>
+          <w:i/>
+          <w:u w:val="single"/>
+          <w:vertAlign w:val="subscript"/>
+        </w:rPr>
+        <w:t>2</w:t>
+      </w:r>
+      <w:r>
+        <w:rPr>
+          <w:i/>
+          <w:u w:val="single"/>
+          <w:vertAlign w:val="superscript"/>
+        </w:rPr>
+        <w:t>*</w:t>
+      </w:r>
+      <w:r>
+        <w:rPr>
+          <w:i/>
+          <w:u w:val="single"/>
+        </w:rPr>
+        <w:t xml:space="preserve"> in our qubit. For such an experiment on</w:t>
+      </w:r>
+      <w:r>
+        <w:rPr>
+          <w:i/>
+          <w:u w:val="single"/>
+        </w:rPr>
+        <w:t>e</w:t>
+      </w:r>
+      <w:r>
+        <w:rPr>
+          <w:i/>
+          <w:u w:val="single"/>
+          <w:rPrChange w:id="8" w:author="Georgios KATSAROS" w:date="2016-09-13T17:33:00Z">
+            <w:rPr/>
+          </w:rPrChange>
+        </w:rPr>
+        <w:t xml:space="preserve"> needs additionally a </w:t>
+      </w:r>
+      <w:r>
+        <w:rPr>
+          <w:i/>
+          <w:u w:val="single"/>
+        </w:rPr>
+        <w:t>microwave signal</w:t>
+      </w:r>
+      <w:r>
+        <w:rPr>
+          <w:i/>
+          <w:u w:val="single"/>
+          <w:rPrChange w:id="9" w:author="Georgios KATSAROS" w:date="2016-09-13T17:33:00Z">
+            <w:rPr/>
+          </w:rPrChange>
+        </w:rPr>
+        <w:t xml:space="preserve"> source, one needs to synchronize the AWG with the </w:t>
+      </w:r>
+      <w:r>
+        <w:rPr>
+          <w:i/>
+          <w:u w:val="single"/>
+        </w:rPr>
+        <w:t>microwave</w:t>
+      </w:r>
+      <w:r>
+        <w:rPr>
+          <w:i/>
+          <w:u w:val="single"/>
+          <w:rPrChange w:id="10" w:author="Georgios KATSAROS" w:date="2016-09-13T17:33:00Z">
+            <w:rPr/>
+          </w:rPrChange>
+        </w:rPr>
+        <w:t xml:space="preserve"> source and </w:t>
+      </w:r>
+      <w:r>
+        <w:rPr>
+          <w:i/>
+          <w:u w:val="single"/>
+          <w:rPrChange w:id="11" w:author="Georgios KATSAROS" w:date="2016-09-13T17:33:00Z">
+            <w:rPr/>
+          </w:rPrChange>
+        </w:rPr>
+        <w:t>furthermore</w:t>
+      </w:r>
+      <w:r>
+        <w:rPr>
+          <w:i/>
+          <w:u w:val="single"/>
+          <w:rPrChange w:id="12" w:author="Georgios KATSAROS" w:date="2016-09-13T17:33:00Z">
+            <w:rPr/>
+          </w:rPrChange>
+        </w:rPr>
+        <w:t xml:space="preserve"> I will need to learn how to correctly apply the </w:t>
+      </w:r>
+      <w:r>
+        <w:rPr>
+          <w:i/>
+          <w:u w:val="single"/>
+        </w:rPr>
+        <w:t>combined</w:t>
+      </w:r>
+      <w:r>
+        <w:rPr>
+          <w:i/>
+          <w:u w:val="single"/>
+          <w:rPrChange w:id="13" w:author="Georgios KATSAROS" w:date="2016-09-13T17:33:00Z">
+            <w:rPr/>
+          </w:rPrChange>
+        </w:rPr>
+        <w:t xml:space="preserve"> puls</w:t>
+      </w:r>
+      <w:r>
+        <w:rPr>
+          <w:i/>
+          <w:u w:val="single"/>
+        </w:rPr>
+        <w:t>es</w:t>
+      </w:r>
+      <w:r>
+        <w:rPr>
+          <w:i/>
+          <w:u w:val="single"/>
+          <w:rPrChange w:id="14" w:author="Georgios KATSAROS" w:date="2016-09-13T17:33:00Z">
+            <w:rPr/>
+          </w:rPrChange>
+        </w:rPr>
+        <w:t xml:space="preserve"> avoiding thus gate errors.</w:t>
+      </w:r>
     </w:p>
     <w:p>
       <w:pPr>
@@ -10273,7 +10141,6 @@
         <w:t xml:space="preserve">spin up probability </w:t>
       </w:r>
       <w:r>
-        <w:lastRenderedPageBreak/>
         <w:t xml:space="preserve">will be </w:t>
       </w:r>
       <w:r>
@@ -10331,9 +10198,6 @@
         <w:pStyle w:val="Heading4"/>
       </w:pPr>
       <w:r>
-        <w:t xml:space="preserve"> </w:t>
-      </w:r>
-      <w:r>
         <w:t>Measuring</w:t>
       </w:r>
       <w:r>
@@ -10353,11 +10217,6 @@
       </w:r>
     </w:p>
     <w:p>
-      <w:pPr>
-        <w:rPr>
-          <w:ins w:id="54" w:author="Georgios KATSAROS" w:date="2016-09-13T17:29:00Z"/>
-        </w:rPr>
-      </w:pPr>
       <w:r>
         <w:t xml:space="preserve">Finally, in order to extend further the coherence time we will use the sequence of </w:t>
       </w:r>
@@ -10431,210 +10290,61 @@
         <w:rPr>
           <w:i/>
           <w:u w:val="single"/>
-          <w:rPrChange w:id="55" w:author="Georgios KATSAROS" w:date="2016-09-13T17:33:00Z">
-            <w:rPr/>
-          </w:rPrChange>
-        </w:rPr>
-      </w:pPr>
-      <w:ins w:id="56" w:author="Georgios KATSAROS" w:date="2016-09-13T17:29:00Z">
-        <w:r>
-          <w:rPr>
-            <w:i/>
-            <w:u w:val="single"/>
-            <w:rPrChange w:id="57" w:author="Georgios KATSAROS" w:date="2016-09-13T17:33:00Z">
-              <w:rPr/>
-            </w:rPrChange>
-          </w:rPr>
-          <w:t>For measuring T</w:t>
-        </w:r>
-        <w:r>
-          <w:rPr>
-            <w:i/>
-            <w:u w:val="single"/>
-            <w:vertAlign w:val="subscript"/>
-            <w:rPrChange w:id="58" w:author="Georgios KATSAROS" w:date="2016-09-13T17:33:00Z">
-              <w:rPr>
-                <w:vertAlign w:val="subscript"/>
-              </w:rPr>
-            </w:rPrChange>
-          </w:rPr>
-          <w:t>2</w:t>
-        </w:r>
-        <w:r>
-          <w:rPr>
-            <w:i/>
-            <w:u w:val="single"/>
-            <w:vertAlign w:val="superscript"/>
-            <w:rPrChange w:id="59" w:author="Georgios KATSAROS" w:date="2016-09-13T17:33:00Z">
-              <w:rPr>
-                <w:vertAlign w:val="superscript"/>
-              </w:rPr>
-            </w:rPrChange>
-          </w:rPr>
-          <w:t xml:space="preserve">ECHO </w:t>
-        </w:r>
-        <w:r>
-          <w:rPr>
-            <w:i/>
-            <w:u w:val="single"/>
-            <w:rPrChange w:id="60" w:author="Georgios KATSAROS" w:date="2016-09-13T17:33:00Z">
-              <w:rPr/>
-            </w:rPrChange>
-          </w:rPr>
-          <w:t>and T</w:t>
-        </w:r>
-        <w:r>
-          <w:rPr>
-            <w:i/>
-            <w:u w:val="single"/>
-            <w:vertAlign w:val="subscript"/>
-            <w:rPrChange w:id="61" w:author="Georgios KATSAROS" w:date="2016-09-13T17:33:00Z">
-              <w:rPr>
-                <w:vertAlign w:val="subscript"/>
-              </w:rPr>
-            </w:rPrChange>
-          </w:rPr>
-          <w:t>2</w:t>
-        </w:r>
-        <w:r>
-          <w:rPr>
-            <w:i/>
-            <w:u w:val="single"/>
-            <w:vertAlign w:val="superscript"/>
-            <w:rPrChange w:id="62" w:author="Georgios KATSAROS" w:date="2016-09-13T17:33:00Z">
-              <w:rPr>
-                <w:vertAlign w:val="superscript"/>
-              </w:rPr>
-            </w:rPrChange>
-          </w:rPr>
-          <w:t>CPMG</w:t>
-        </w:r>
-        <w:r>
-          <w:rPr>
-            <w:i/>
-            <w:u w:val="single"/>
-            <w:rPrChange w:id="63" w:author="Georgios KATSAROS" w:date="2016-09-13T17:33:00Z">
-              <w:rPr/>
-            </w:rPrChange>
-          </w:rPr>
-          <w:t xml:space="preserve"> one more year will be needed. In principle after determining the dephasing time it should be straight forward to measure the coherence times however always unexpected problems might appear. </w:t>
-        </w:r>
-      </w:ins>
-      <w:ins w:id="64" w:author="Georgios KATSAROS" w:date="2016-09-13T17:30:00Z">
-        <w:r>
-          <w:rPr>
-            <w:i/>
-            <w:u w:val="single"/>
-            <w:rPrChange w:id="65" w:author="Georgios KATSAROS" w:date="2016-09-13T17:33:00Z">
-              <w:rPr/>
-            </w:rPrChange>
-          </w:rPr>
-          <w:t xml:space="preserve">In addition in between the experiments I expect also to write at least two papers. </w:t>
-        </w:r>
-      </w:ins>
-      <w:ins w:id="66" w:author="Georgios KATSAROS" w:date="2016-09-13T17:31:00Z">
-        <w:r>
-          <w:rPr>
-            <w:i/>
-            <w:u w:val="single"/>
-            <w:rPrChange w:id="67" w:author="Georgios KATSAROS" w:date="2016-09-13T17:33:00Z">
-              <w:rPr/>
-            </w:rPrChange>
-          </w:rPr>
-          <w:t xml:space="preserve">One dealing with the spin relaxation time and the second one with the dephasing/decoherence time. </w:t>
-        </w:r>
-      </w:ins>
-    </w:p>
-    <w:p>
-      <w:pPr>
-        <w:pStyle w:val="Heading3"/>
-        <w:rPr>
-          <w:del w:id="68" w:author="Georgios KATSAROS" w:date="2016-09-13T17:06:00Z"/>
-        </w:rPr>
-      </w:pPr>
-      <w:del w:id="69" w:author="Georgios KATSAROS" w:date="2016-09-13T17:06:00Z">
-        <w:r>
-          <w:delText>Innovative aspects of the proposed project:</w:delText>
-        </w:r>
-      </w:del>
-    </w:p>
-    <w:p>
-      <w:pPr>
-        <w:rPr>
-          <w:del w:id="70" w:author="Georgios KATSAROS" w:date="2016-09-13T17:06:00Z"/>
-        </w:rPr>
-      </w:pPr>
-      <w:del w:id="71" w:author="Georgios KATSAROS" w:date="2016-09-13T17:06:00Z">
-        <w:r>
-          <w:delText>There has been a huge interest in the past few years in the realization of electron Si spin qubits. In this project a hole spin qubit in a DQD formed in a Ge hut</w:delText>
-        </w:r>
-        <w:r>
-          <w:delText>-</w:delText>
-        </w:r>
-        <w:r>
-          <w:delText xml:space="preserve">wire will be studied. Despite the interesting electronic properties of this type of nanostructure nothing is known about the spin lifetimes of the confined holes. Due to the low hyperfine interaction and the </w:delText>
-        </w:r>
-        <w:r>
-          <w:delText>HH</w:delText>
-        </w:r>
-        <w:r>
-          <w:delText xml:space="preserve"> character of the wavefunction very long dephasing times are actually expected [10],[21]. In addition, easy and fast spin state manipulation should be possible because of the in situ present </w:delText>
-        </w:r>
-        <w:r>
-          <w:rPr>
-            <w:b/>
-          </w:rPr>
-          <w:delText>large spin orbit coupling</w:delText>
-        </w:r>
-        <w:r>
-          <w:delText xml:space="preserve"> for holes in Ge. This will also eliminate the necessity for an oscillatory magnetic field. Such a manipulation by means of oscillatory electric fields in combination with the gate reflectometry will dramatically reduce the fabrication complexity since no extra structures (charge sensor, stripline) are required except of the already defined and necessary gates. Thus this approach has high chances of </w:delText>
-        </w:r>
-        <w:r>
-          <w:rPr>
-            <w:b/>
-          </w:rPr>
-          <w:delText>addressing the challenge of scalability</w:delText>
-        </w:r>
-        <w:r>
-          <w:delText>.</w:delText>
-        </w:r>
-      </w:del>
-    </w:p>
-    <w:p>
-      <w:pPr>
-        <w:rPr>
-          <w:del w:id="72" w:author="Georgios KATSAROS" w:date="2016-09-13T17:06:00Z"/>
-        </w:rPr>
-      </w:pPr>
-      <w:del w:id="73" w:author="Georgios KATSAROS" w:date="2016-09-13T17:06:00Z">
-        <w:r>
-          <w:delText>Finally we aim to achieve the highest reported sensitivity in the gate reflectometry setup. The gates in our DQD system are positioned very closely to the hut</w:delText>
-        </w:r>
-        <w:r>
-          <w:delText>-</w:delText>
-        </w:r>
-        <w:r>
-          <w:delText xml:space="preserve">wire (less than 4nm – defined simply by the thickness of the dielectric) in which the QDs are formed. This implies </w:delText>
-        </w:r>
-        <w:r>
-          <w:rPr>
-            <w:b/>
-          </w:rPr>
-          <w:delText xml:space="preserve">high capacitive coupling between gate and QDs and as a consequence high speed of the gate reflectometry setup </w:delText>
-        </w:r>
-        <w:r>
-          <w:delText xml:space="preserve">as explained in the </w:delText>
-        </w:r>
-        <w:r>
-          <w:rPr>
-            <w:i/>
-          </w:rPr>
-          <w:delText>Moving towards gate reflectometry</w:delText>
-        </w:r>
-        <w:r>
-          <w:delText xml:space="preserve"> chapter.</w:delText>
-        </w:r>
-      </w:del>
+        </w:rPr>
+      </w:pPr>
+      <w:r>
+        <w:rPr>
+          <w:i/>
+          <w:u w:val="single"/>
+        </w:rPr>
+        <w:t>For measuring T</w:t>
+      </w:r>
+      <w:r>
+        <w:rPr>
+          <w:i/>
+          <w:u w:val="single"/>
+          <w:vertAlign w:val="subscript"/>
+        </w:rPr>
+        <w:t>2</w:t>
+      </w:r>
+      <w:r>
+        <w:rPr>
+          <w:i/>
+          <w:u w:val="single"/>
+          <w:vertAlign w:val="superscript"/>
+        </w:rPr>
+        <w:t xml:space="preserve">ECHO </w:t>
+      </w:r>
+      <w:r>
+        <w:rPr>
+          <w:i/>
+          <w:u w:val="single"/>
+        </w:rPr>
+        <w:t>and T</w:t>
+      </w:r>
+      <w:r>
+        <w:rPr>
+          <w:i/>
+          <w:u w:val="single"/>
+          <w:vertAlign w:val="subscript"/>
+        </w:rPr>
+        <w:t>2</w:t>
+      </w:r>
+      <w:r>
+        <w:rPr>
+          <w:i/>
+          <w:u w:val="single"/>
+          <w:vertAlign w:val="superscript"/>
+        </w:rPr>
+        <w:t>CPMG</w:t>
+      </w:r>
+      <w:r>
+        <w:rPr>
+          <w:i/>
+          <w:u w:val="single"/>
+        </w:rPr>
+        <w:t xml:space="preserve"> one more year will be needed. In principle after determining the dephasing time it should be straight forward to measure the coherence times however always unexpected problems might appear. In addition in between the experiments I expect also to write at least two papers. One dealing with the spin relaxation time and the second one with the dephasing/decoherence time. </w:t>
+      </w:r>
     </w:p>
     <w:p/>
     <w:p>
@@ -10646,7 +10356,6 @@
         </w:numPr>
       </w:pPr>
       <w:r>
-        <w:lastRenderedPageBreak/>
         <w:t>International collaboration</w:t>
       </w:r>
       <w:r>
@@ -10673,7 +10382,8 @@
         </w:rPr>
         <w:t>Since Ferdinand is also my external thesis committee, should I note this here?</w:t>
       </w:r>
-      <w:ins w:id="74" w:author="Georgios KATSAROS" w:date="2016-09-13T12:57:00Z">
+      <w:bookmarkStart w:id="15" w:name="_GoBack"/>
+      <w:ins w:id="16" w:author="Georgios KATSAROS" w:date="2016-09-13T12:57:00Z">
         <w:r>
           <w:rPr>
             <w:b/>
@@ -10682,6 +10392,7 @@
           <w:t>Did you get an answer</w:t>
         </w:r>
       </w:ins>
+      <w:bookmarkEnd w:id="15"/>
       <w:r>
         <w:rPr>
           <w:b/>
@@ -10711,7 +10422,7 @@
         </w:rPr>
         <w:t>(What is the reasonable amount that I should put here??</w:t>
       </w:r>
-      <w:ins w:id="75" w:author="Georgios KATSAROS" w:date="2016-09-13T12:57:00Z">
+      <w:ins w:id="17" w:author="Georgios KATSAROS" w:date="2016-09-13T12:57:00Z">
         <w:r>
           <w:rPr>
             <w:b/>
@@ -10807,7 +10518,7 @@
                 <w:szCs w:val="20"/>
               </w:rPr>
             </w:pPr>
-            <w:del w:id="76" w:author="Georgios KATSAROS" w:date="2016-09-13T13:00:00Z">
+            <w:del w:id="18" w:author="Georgios KATSAROS" w:date="2016-09-13T13:00:00Z">
               <w:r>
                 <w:rPr>
                   <w:b/>
@@ -10817,7 +10528,7 @@
                 <w:delText>Task</w:delText>
               </w:r>
             </w:del>
-            <w:ins w:id="77" w:author="Georgios KATSAROS" w:date="2016-09-13T13:00:00Z">
+            <w:ins w:id="19" w:author="Georgios KATSAROS" w:date="2016-09-13T13:00:00Z">
               <w:r>
                 <w:rPr>
                   <w:b/>
@@ -11401,17 +11112,18 @@
               </w:numPr>
               <w:jc w:val="center"/>
               <w:rPr>
-                <w:del w:id="78" w:author="Georgios KATSAROS" w:date="2016-09-13T15:11:00Z"/>
+                <w:del w:id="20" w:author="Georgios KATSAROS" w:date="2016-09-13T15:11:00Z"/>
                 <w:sz w:val="20"/>
                 <w:szCs w:val="20"/>
               </w:rPr>
             </w:pPr>
-            <w:del w:id="79" w:author="Georgios KATSAROS" w:date="2016-09-13T15:11:00Z">
+            <w:del w:id="21" w:author="Georgios KATSAROS" w:date="2016-09-13T15:11:00Z">
               <w:r>
                 <w:rPr>
                   <w:sz w:val="20"/>
                   <w:szCs w:val="20"/>
                 </w:rPr>
+                <w:lastRenderedPageBreak/>
                 <w:delText>Moving to the gate reflectometry</w:delText>
               </w:r>
             </w:del>
@@ -11429,7 +11141,7 @@
                 <w:szCs w:val="20"/>
               </w:rPr>
             </w:pPr>
-            <w:del w:id="80" w:author="Georgios KATSAROS" w:date="2016-09-13T15:11:00Z">
+            <w:del w:id="22" w:author="Georgios KATSAROS" w:date="2016-09-13T15:11:00Z">
               <w:r>
                 <w:rPr>
                   <w:sz w:val="20"/>
@@ -11438,7 +11150,7 @@
                 <w:delText>Optimizing the gate reflectometry</w:delText>
               </w:r>
             </w:del>
-            <w:ins w:id="81" w:author="Georgios KATSAROS" w:date="2016-09-13T15:11:00Z">
+            <w:ins w:id="23" w:author="Georgios KATSAROS" w:date="2016-09-13T15:11:00Z">
               <w:r>
                 <w:rPr>
                   <w:sz w:val="20"/>
@@ -11614,10 +11326,10 @@
               <w:pStyle w:val="Heading6"/>
               <w:outlineLvl w:val="5"/>
               <w:rPr>
-                <w:ins w:id="82" w:author="Georgios KATSAROS" w:date="2016-09-13T15:13:00Z"/>
+                <w:ins w:id="24" w:author="Georgios KATSAROS" w:date="2016-09-13T15:13:00Z"/>
               </w:rPr>
             </w:pPr>
-            <w:ins w:id="83" w:author="Georgios KATSAROS" w:date="2016-09-13T15:13:00Z">
+            <w:ins w:id="25" w:author="Georgios KATSAROS" w:date="2016-09-13T15:13:00Z">
               <w:r>
                 <w:t>Measuring the spin dephasing time T</w:t>
               </w:r>
@@ -11647,12 +11359,12 @@
               </w:numPr>
               <w:jc w:val="center"/>
               <w:rPr>
-                <w:del w:id="84" w:author="Georgios KATSAROS" w:date="2016-09-13T15:13:00Z"/>
+                <w:del w:id="26" w:author="Georgios KATSAROS" w:date="2016-09-13T15:13:00Z"/>
                 <w:sz w:val="20"/>
                 <w:szCs w:val="20"/>
               </w:rPr>
             </w:pPr>
-            <w:del w:id="85" w:author="Georgios KATSAROS" w:date="2016-09-13T15:13:00Z">
+            <w:del w:id="27" w:author="Georgios KATSAROS" w:date="2016-09-13T15:13:00Z">
               <w:r>
                 <w:rPr>
                   <w:sz w:val="20"/>
@@ -11770,7 +11482,7 @@
                 <w:szCs w:val="20"/>
               </w:rPr>
             </w:pPr>
-            <w:ins w:id="86" w:author="Georgios KATSAROS" w:date="2016-09-13T15:15:00Z">
+            <w:ins w:id="28" w:author="Georgios KATSAROS" w:date="2016-09-13T15:15:00Z">
               <w:r>
                 <w:rPr>
                   <w:sz w:val="20"/>
@@ -11846,9 +11558,9 @@
               <w:ind w:left="720"/>
               <w:outlineLvl w:val="6"/>
               <w:rPr>
-                <w:ins w:id="87" w:author="Georgios KATSAROS" w:date="2016-09-13T15:14:00Z"/>
+                <w:ins w:id="29" w:author="Georgios KATSAROS" w:date="2016-09-13T15:14:00Z"/>
               </w:rPr>
-              <w:pPrChange w:id="88" w:author="Georgios KATSAROS" w:date="2016-09-13T15:14:00Z">
+              <w:pPrChange w:id="30" w:author="Georgios KATSAROS" w:date="2016-09-13T15:14:00Z">
                 <w:pPr>
                   <w:pStyle w:val="Heading7"/>
                   <w:numPr>
@@ -11859,13 +11571,12 @@
                 </w:pPr>
               </w:pPrChange>
             </w:pPr>
-            <w:ins w:id="89" w:author="Georgios KATSAROS" w:date="2016-09-13T15:16:00Z">
+            <w:ins w:id="31" w:author="Georgios KATSAROS" w:date="2016-09-13T15:16:00Z">
               <w:r>
-                <w:lastRenderedPageBreak/>
                 <w:t xml:space="preserve">Measuring </w:t>
               </w:r>
             </w:ins>
-            <w:ins w:id="90" w:author="Georgios KATSAROS" w:date="2016-09-13T15:14:00Z">
+            <w:ins w:id="32" w:author="Georgios KATSAROS" w:date="2016-09-13T15:14:00Z">
               <w:r>
                 <w:t>Spin echo T</w:t>
               </w:r>
@@ -11882,7 +11593,7 @@
                 <w:t>ECHO</w:t>
               </w:r>
             </w:ins>
-            <w:ins w:id="91" w:author="Georgios KATSAROS" w:date="2016-09-13T15:16:00Z">
+            <w:ins w:id="33" w:author="Georgios KATSAROS" w:date="2016-09-13T15:16:00Z">
               <w:r>
                 <w:rPr>
                   <w:vertAlign w:val="superscript"/>
@@ -11915,12 +11626,12 @@
               </w:numPr>
               <w:jc w:val="center"/>
               <w:rPr>
-                <w:del w:id="92" w:author="Georgios KATSAROS" w:date="2016-09-13T15:14:00Z"/>
+                <w:del w:id="34" w:author="Georgios KATSAROS" w:date="2016-09-13T15:14:00Z"/>
                 <w:sz w:val="20"/>
                 <w:szCs w:val="20"/>
               </w:rPr>
             </w:pPr>
-            <w:del w:id="93" w:author="Georgios KATSAROS" w:date="2016-09-13T15:14:00Z">
+            <w:del w:id="35" w:author="Georgios KATSAROS" w:date="2016-09-13T15:14:00Z">
               <w:r>
                 <w:rPr>
                   <w:sz w:val="20"/>
@@ -12093,22 +11804,22 @@
       </w:tr>
     </w:tbl>
     <w:p>
-      <w:ins w:id="94" w:author="Georgios KATSAROS" w:date="2016-09-13T13:00:00Z">
+      <w:ins w:id="36" w:author="Georgios KATSAROS" w:date="2016-09-13T13:00:00Z">
         <w:r>
           <w:t>Make the table that is does not appear unhomogeneous</w:t>
         </w:r>
       </w:ins>
-      <w:ins w:id="95" w:author="Georgios KATSAROS" w:date="2016-09-13T13:02:00Z">
+      <w:ins w:id="37" w:author="Georgios KATSAROS" w:date="2016-09-13T13:02:00Z">
         <w:r>
           <w:t xml:space="preserve"> (</w:t>
         </w:r>
       </w:ins>
-      <w:ins w:id="96" w:author="Georgios KATSAROS" w:date="2016-09-13T17:31:00Z">
+      <w:ins w:id="38" w:author="Georgios KATSAROS" w:date="2016-09-13T17:31:00Z">
         <w:r>
           <w:t xml:space="preserve">kink in </w:t>
         </w:r>
       </w:ins>
-      <w:ins w:id="97" w:author="Georgios KATSAROS" w:date="2016-09-13T13:02:00Z">
+      <w:ins w:id="39" w:author="Georgios KATSAROS" w:date="2016-09-13T13:02:00Z">
         <w:r>
           <w:t>first to second line)</w:t>
         </w:r>
@@ -12120,10 +11831,10 @@
     <w:p>
       <w:pPr>
         <w:rPr>
-          <w:del w:id="98" w:author="Georgios KATSAROS" w:date="2016-09-13T17:31:00Z"/>
-        </w:rPr>
-      </w:pPr>
-      <w:del w:id="99" w:author="Georgios KATSAROS" w:date="2016-09-13T17:31:00Z">
+          <w:del w:id="40" w:author="Georgios KATSAROS" w:date="2016-09-13T17:31:00Z"/>
+        </w:rPr>
+      </w:pPr>
+      <w:del w:id="41" w:author="Georgios KATSAROS" w:date="2016-09-13T17:31:00Z">
         <w:r>
           <w:delText xml:space="preserve">After each successful experiment a publication will be submitted to a high impact factor journal. </w:delText>
         </w:r>
@@ -12167,12 +11878,10 @@
           <w:numId w:val="1"/>
         </w:numPr>
       </w:pPr>
-      <w:bookmarkStart w:id="100" w:name="_GoBack"/>
-      <w:bookmarkEnd w:id="100"/>
       <w:r>
         <w:t>Personal qualification</w:t>
       </w:r>
-      <w:ins w:id="101" w:author="Georgios KATSAROS" w:date="2016-09-13T17:34:00Z">
+      <w:ins w:id="42" w:author="Georgios KATSAROS" w:date="2016-09-13T17:34:00Z">
         <w:r>
           <w:t>- matching of my profile with the demands of the project</w:t>
         </w:r>
@@ -12192,7 +11901,11 @@
         <w:t xml:space="preserve"> </w:t>
       </w:r>
       <w:r>
-        <w:t xml:space="preserve"> For my master thesis, performed with professor Tomislav Suligoj, I have focused on design and analysis of the RF circuits in 180 nm BiCMOS technology with the HCBT, which gave me a background in performing simulations, design and analysis of the electronics circuits.</w:t>
+        <w:t xml:space="preserve"> For my master thesis, performed with professor </w:t>
+      </w:r>
+      <w:r>
+        <w:lastRenderedPageBreak/>
+        <w:t>Tomislav Suligoj, I have focused on design and analysis of the RF circuits in 180 nm BiCMOS technology with the HCBT, which gave me a background in performing simulations, design and analysis of the electronics circuits.</w:t>
       </w:r>
     </w:p>
     <w:p>
@@ -12209,11 +11922,7 @@
         <w:t xml:space="preserve">Ge hut-wire </w:t>
       </w:r>
       <w:r>
-        <w:t xml:space="preserve">QDs fabricated in our group by Hannes Watzinger. During that time I had the chance to attend also </w:t>
-      </w:r>
-      <w:r>
-        <w:lastRenderedPageBreak/>
-        <w:t xml:space="preserve">an important conference in the field: SpinTech VIII in Basel, Switzerland, 10-13 </w:t>
+        <w:t xml:space="preserve">QDs fabricated in our group by Hannes Watzinger. During that time I had the chance to attend also an important conference in the field: SpinTech VIII in Basel, Switzerland, 10-13 </w:t>
       </w:r>
       <w:r>
         <w:t xml:space="preserve">of </w:t>
@@ -12528,6 +12237,7 @@
         </w:rPr>
       </w:pPr>
       <w:r>
+        <w:lastRenderedPageBreak/>
         <w:t>David P. DiVincenzo</w:t>
       </w:r>
       <w:r>
@@ -12983,7 +12693,7 @@
       <w:r>
         <w:rPr>
           <w:lang w:val="de-AT"/>
-          <w:rPrChange w:id="102" w:author="Georgios KATSAROS" w:date="2016-09-12T09:12:00Z">
+          <w:rPrChange w:id="43" w:author="Georgios KATSAROS" w:date="2016-09-12T09:12:00Z">
             <w:rPr/>
           </w:rPrChange>
         </w:rPr>
@@ -13233,7 +12943,6 @@
         <w:rPr>
           <w:lang w:val="de-AT"/>
         </w:rPr>
-        <w:lastRenderedPageBreak/>
         <w:t xml:space="preserve"> Juha T. Muhonen et al.</w:t>
       </w:r>
       <w:r>
@@ -18167,7 +17876,7 @@
 </file>
 
 <file path=customXml/itemProps1.xml><?xml version="1.0" encoding="utf-8"?>
-<ds:datastoreItem xmlns:ds="http://schemas.openxmlformats.org/officeDocument/2006/customXml" ds:itemID="{3F984E27-FE00-4459-BC3C-8B4FA011CDF6}">
+<ds:datastoreItem xmlns:ds="http://schemas.openxmlformats.org/officeDocument/2006/customXml" ds:itemID="{29D81130-6CCE-455C-B76D-9C22E40E8D2A}">
   <ds:schemaRefs>
     <ds:schemaRef ds:uri="http://schemas.openxmlformats.org/officeDocument/2006/bibliography"/>
   </ds:schemaRefs>

</xml_diff>